<commit_message>
added first page and a half about Carmack's childhood and working at SoftDisk
</commit_message>
<xml_diff>
--- a/John Carmack.docx
+++ b/John Carmack.docx
@@ -31,7 +31,7 @@
                     <pic:cNvPicPr/>
                   </pic:nvPicPr>
                   <pic:blipFill>
-                    <a:blip r:embed="rId9">
+                    <a:blip r:embed="rId10">
                       <a:extLst>
                         <a:ext uri="{28A0092B-C50C-407E-A947-70E740481C1C}">
                           <a14:useLocalDpi xmlns:a14="http://schemas.microsoft.com/office/drawing/2010/main" val="0"/>
@@ -512,7 +512,6 @@
       <w:pPr>
         <w:spacing w:after="200"/>
       </w:pPr>
-      <w:bookmarkStart w:id="0" w:name="_GoBack"/>
       <w:r>
         <w:rPr>
           <w:noProof/>
@@ -589,330 +588,2205 @@
           </mc:Fallback>
         </mc:AlternateContent>
       </w:r>
+      <w:r>
+        <w:br w:type="page"/>
+      </w:r>
+    </w:p>
+    <w:p>
+      <w:pPr>
+        <w:pStyle w:val="Content"/>
+        <w:rPr>
+          <w:i/>
+          <w:iCs/>
+        </w:rPr>
+      </w:pPr>
+      <w:r>
+        <w:lastRenderedPageBreak/>
+        <w:t>One of</w:t>
+      </w:r>
+      <w:r>
+        <w:t xml:space="preserve"> the most </w:t>
+      </w:r>
+      <w:r>
+        <w:t xml:space="preserve">high-profile and </w:t>
+      </w:r>
+      <w:r>
+        <w:t>highly respected figure</w:t>
+      </w:r>
+      <w:r>
+        <w:t>s</w:t>
+      </w:r>
+      <w:r>
+        <w:t xml:space="preserve"> in game development</w:t>
+      </w:r>
+      <w:r>
+        <w:t xml:space="preserve"> </w:t>
+      </w:r>
+      <w:r>
+        <w:t xml:space="preserve">and </w:t>
+      </w:r>
+      <w:r>
+        <w:t xml:space="preserve">computer engineering </w:t>
+      </w:r>
+      <w:r>
+        <w:t xml:space="preserve">today, John Carmack </w:t>
+      </w:r>
+      <w:r>
+        <w:t>was born in 1970</w:t>
+      </w:r>
+      <w:r>
+        <w:t xml:space="preserve">, and </w:t>
+      </w:r>
+      <w:r>
+        <w:t xml:space="preserve">got his first taste of computing </w:t>
+      </w:r>
+      <w:r>
+        <w:t xml:space="preserve">in his hometown of </w:t>
+      </w:r>
+      <w:r>
+        <w:t xml:space="preserve">Shawnee, Kansas, where </w:t>
+      </w:r>
+      <w:r>
+        <w:t xml:space="preserve">he took a course on the </w:t>
+      </w:r>
+      <w:r>
+        <w:t>TRS-80 compute</w:t>
+      </w:r>
+      <w:r>
+        <w:t xml:space="preserve">r and quickly moved on to </w:t>
+      </w:r>
+      <w:r>
+        <w:t>an obsession with</w:t>
+      </w:r>
+      <w:r>
+        <w:t xml:space="preserve"> the</w:t>
+      </w:r>
+      <w:r>
+        <w:t xml:space="preserve"> Apple II. </w:t>
+      </w:r>
+      <w:r>
+        <w:t>A gifted student</w:t>
+      </w:r>
+      <w:r>
+        <w:t xml:space="preserve">, Carmack </w:t>
+      </w:r>
+      <w:r>
+        <w:t xml:space="preserve">excelled in school </w:t>
+      </w:r>
+      <w:r>
+        <w:t xml:space="preserve">and was put in a gifted program, </w:t>
+      </w:r>
+      <w:r>
+        <w:t>but struggled under the weight of his parent</w:t>
+      </w:r>
+      <w:r>
+        <w:t>s’</w:t>
+      </w:r>
+      <w:r>
+        <w:t xml:space="preserve"> expectations</w:t>
+      </w:r>
+      <w:r>
+        <w:t xml:space="preserve">, with his mother </w:t>
+      </w:r>
+      <w:r>
+        <w:t>assuming</w:t>
+      </w:r>
+      <w:r>
+        <w:t xml:space="preserve"> h</w:t>
+      </w:r>
+      <w:r>
+        <w:t xml:space="preserve">is interest in computing </w:t>
+      </w:r>
+      <w:r>
+        <w:t xml:space="preserve">would </w:t>
+      </w:r>
+      <w:r>
+        <w:t xml:space="preserve">become </w:t>
+      </w:r>
+      <w:r>
+        <w:t xml:space="preserve">a </w:t>
+      </w:r>
+      <w:r>
+        <w:t xml:space="preserve">rigorous </w:t>
+      </w:r>
+      <w:r>
+        <w:t>academic pursuit</w:t>
+      </w:r>
+      <w:r>
+        <w:t xml:space="preserve"> with the goal of landing a job in IBM</w:t>
+      </w:r>
+      <w:r>
+        <w:t>. This</w:t>
+      </w:r>
+      <w:r>
+        <w:t xml:space="preserve"> contrasted with Carmack’s </w:t>
+      </w:r>
+      <w:r>
+        <w:t>love fo</w:t>
+      </w:r>
+      <w:r>
+        <w:t>r video games</w:t>
+      </w:r>
+      <w:r>
+        <w:t xml:space="preserve">, </w:t>
+      </w:r>
+      <w:r>
+        <w:t>a</w:t>
+      </w:r>
+      <w:r>
+        <w:t>s</w:t>
+      </w:r>
+      <w:r>
+        <w:t xml:space="preserve"> he spent his time reading source code </w:t>
+      </w:r>
+      <w:r>
+        <w:t>for games like Ultima in order to create his own cheats</w:t>
+      </w:r>
+      <w:r>
+        <w:t xml:space="preserve"> and </w:t>
+      </w:r>
+      <w:r>
+        <w:t>in online discussions through BBS</w:t>
+      </w:r>
+      <w:r>
+        <w:t xml:space="preserve">. </w:t>
+      </w:r>
+      <w:sdt>
+        <w:sdtPr>
+          <w:rPr>
+            <w:i/>
+            <w:iCs/>
+          </w:rPr>
+          <w:id w:val="813751484"/>
+          <w:citation/>
+        </w:sdtPr>
+        <w:sdtContent>
+          <w:r>
+            <w:rPr>
+              <w:i/>
+              <w:iCs/>
+            </w:rPr>
+            <w:fldChar w:fldCharType="begin"/>
+          </w:r>
+          <w:r>
+            <w:rPr>
+              <w:i/>
+              <w:iCs/>
+            </w:rPr>
+            <w:instrText xml:space="preserve"> CITATION Kus03 \l 1033 </w:instrText>
+          </w:r>
+          <w:r>
+            <w:rPr>
+              <w:i/>
+              <w:iCs/>
+            </w:rPr>
+            <w:fldChar w:fldCharType="separate"/>
+          </w:r>
+          <w:r>
+            <w:rPr>
+              <w:noProof/>
+            </w:rPr>
+            <w:t>(Kushner, 2003)</w:t>
+          </w:r>
+          <w:r>
+            <w:rPr>
+              <w:i/>
+              <w:iCs/>
+            </w:rPr>
+            <w:fldChar w:fldCharType="end"/>
+          </w:r>
+        </w:sdtContent>
+      </w:sdt>
+      <w:r>
+        <w:t xml:space="preserve"> </w:t>
+      </w:r>
+      <w:r>
+        <w:t xml:space="preserve">Carmack was entranced by the book </w:t>
+      </w:r>
+      <w:r>
+        <w:rPr>
+          <w:i/>
+          <w:iCs/>
+        </w:rPr>
+        <w:t>Hackers: Heroes of the Computer Revolution</w:t>
+      </w:r>
+      <w:r>
+        <w:t xml:space="preserve"> </w:t>
+      </w:r>
+      <w:r>
+        <w:t xml:space="preserve">and </w:t>
+      </w:r>
+      <w:r>
+        <w:t xml:space="preserve">was a </w:t>
+      </w:r>
+      <w:r>
+        <w:t xml:space="preserve">heavily </w:t>
+      </w:r>
+      <w:r>
+        <w:t xml:space="preserve">contributing factor </w:t>
+      </w:r>
+      <w:r>
+        <w:t>to</w:t>
+      </w:r>
+      <w:r>
+        <w:t xml:space="preserve"> his rebellious streak</w:t>
+      </w:r>
+      <w:r>
+        <w:t xml:space="preserve">, </w:t>
+      </w:r>
+      <w:r>
+        <w:t xml:space="preserve">adapting its hacker ethics and principles, and </w:t>
+      </w:r>
+      <w:r>
+        <w:t>dream</w:t>
+      </w:r>
+      <w:r>
+        <w:t xml:space="preserve">ing one day to be a </w:t>
+      </w:r>
+      <w:r>
+        <w:t>held in the same esteem as the</w:t>
+      </w:r>
+      <w:r>
+        <w:t xml:space="preserve"> Steve </w:t>
+      </w:r>
+      <w:proofErr w:type="spellStart"/>
+      <w:r>
+        <w:t>Wozniak</w:t>
+      </w:r>
+      <w:r>
+        <w:t>s</w:t>
+      </w:r>
+      <w:proofErr w:type="spellEnd"/>
+      <w:r>
+        <w:t xml:space="preserve"> and </w:t>
+      </w:r>
+      <w:r>
+        <w:t xml:space="preserve">the </w:t>
+      </w:r>
+      <w:r>
+        <w:t xml:space="preserve">Ken </w:t>
+      </w:r>
+      <w:proofErr w:type="spellStart"/>
+      <w:r>
+        <w:t>Russells</w:t>
+      </w:r>
+      <w:proofErr w:type="spellEnd"/>
+      <w:r>
+        <w:t xml:space="preserve"> he had read about</w:t>
+      </w:r>
+      <w:r>
+        <w:t xml:space="preserve">. </w:t>
+      </w:r>
+      <w:r>
+        <w:t xml:space="preserve">Carmack experimented with explosives in his backyard with his high-school friends, accumulating in a </w:t>
+      </w:r>
+      <w:r>
+        <w:t xml:space="preserve">school heist where </w:t>
+      </w:r>
+      <w:r>
+        <w:t>he</w:t>
+      </w:r>
+      <w:r>
+        <w:t xml:space="preserve"> and his friends applied thermite </w:t>
+      </w:r>
+      <w:r>
+        <w:t xml:space="preserve">and Vaseline </w:t>
+      </w:r>
+      <w:r>
+        <w:t>to a window of their school</w:t>
+      </w:r>
+      <w:r>
+        <w:t>’</w:t>
+      </w:r>
+      <w:r>
+        <w:t>s computer lab</w:t>
+      </w:r>
+      <w:r>
+        <w:t xml:space="preserve"> after sneaking on the grounds late one night</w:t>
+      </w:r>
+      <w:r>
+        <w:t xml:space="preserve">, </w:t>
+      </w:r>
+      <w:r>
+        <w:t>with the goal of stealing Apple II</w:t>
+      </w:r>
+      <w:r>
+        <w:t xml:space="preserve">s. This plan was foiled when </w:t>
+      </w:r>
+      <w:r>
+        <w:t xml:space="preserve">one of them set off a silent alarm. For this, Carmack spend a year in </w:t>
+      </w:r>
+      <w:r>
+        <w:t>a juvenile detention cent</w:t>
+      </w:r>
+      <w:r>
+        <w:t>er</w:t>
+      </w:r>
+      <w:r>
+        <w:t xml:space="preserve">, with a </w:t>
+      </w:r>
+      <w:r>
+        <w:t xml:space="preserve">psychiatrist giving the assessment that “[the] </w:t>
+      </w:r>
+      <w:r>
+        <w:t>Boy behaves like a walking brain with legs... no empathy</w:t>
+      </w:r>
+      <w:r>
+        <w:t xml:space="preserve"> </w:t>
+      </w:r>
+      <w:r>
+        <w:t>for other human beings.</w:t>
+      </w:r>
+      <w:r>
+        <w:t>”</w:t>
+      </w:r>
+      <w:sdt>
+        <w:sdtPr>
+          <w:rPr>
+            <w:i/>
+            <w:iCs/>
+          </w:rPr>
+          <w:id w:val="1465312205"/>
+          <w:citation/>
+        </w:sdtPr>
+        <w:sdtContent>
+          <w:r>
+            <w:rPr>
+              <w:i/>
+              <w:iCs/>
+            </w:rPr>
+            <w:fldChar w:fldCharType="begin"/>
+          </w:r>
+          <w:r>
+            <w:rPr>
+              <w:i/>
+              <w:iCs/>
+            </w:rPr>
+            <w:instrText xml:space="preserve"> CITATION Kus03 \l 1033 </w:instrText>
+          </w:r>
+          <w:r>
+            <w:rPr>
+              <w:i/>
+              <w:iCs/>
+            </w:rPr>
+            <w:fldChar w:fldCharType="separate"/>
+          </w:r>
+          <w:r>
+            <w:rPr>
+              <w:i/>
+              <w:iCs/>
+              <w:noProof/>
+            </w:rPr>
+            <w:t xml:space="preserve"> </w:t>
+          </w:r>
+          <w:r>
+            <w:rPr>
+              <w:noProof/>
+            </w:rPr>
+            <w:t>(Kushner, 2003)</w:t>
+          </w:r>
+          <w:r>
+            <w:rPr>
+              <w:i/>
+              <w:iCs/>
+            </w:rPr>
+            <w:fldChar w:fldCharType="end"/>
+          </w:r>
+        </w:sdtContent>
+      </w:sdt>
+    </w:p>
+    <w:p>
+      <w:pPr>
+        <w:pStyle w:val="Content"/>
+      </w:pPr>
+    </w:p>
+    <w:p>
+      <w:pPr>
+        <w:pStyle w:val="Content"/>
+      </w:pPr>
+      <w:r>
+        <w:t>After finishing high-school with a 4.0 GPA</w:t>
+      </w:r>
+      <w:r>
+        <w:t xml:space="preserve">, </w:t>
+      </w:r>
+      <w:r>
+        <w:t xml:space="preserve">Carmack </w:t>
+      </w:r>
+      <w:r>
+        <w:t>spent</w:t>
+      </w:r>
+      <w:r>
+        <w:t xml:space="preserve"> just two semesters</w:t>
+      </w:r>
+      <w:r>
+        <w:t xml:space="preserve"> at the University </w:t>
+      </w:r>
+      <w:r>
+        <w:t>of Missouri-Kansas City</w:t>
+      </w:r>
+      <w:r>
+        <w:t xml:space="preserve"> attending classes in Computing, </w:t>
+      </w:r>
+      <w:r>
+        <w:t>but Carmack chose not to take the conventional path</w:t>
+      </w:r>
+      <w:r>
+        <w:t>:</w:t>
+      </w:r>
+      <w:bookmarkStart w:id="0" w:name="_GoBack"/>
       <w:bookmarkEnd w:id="0"/>
-      <w:r>
-        <w:br w:type="page"/>
-      </w:r>
-    </w:p>
-    <w:p>
-      <w:pPr>
-        <w:pStyle w:val="Heading1"/>
-      </w:pPr>
+    </w:p>
+    <w:p>
+      <w:pPr>
+        <w:pStyle w:val="Content"/>
+      </w:pPr>
+    </w:p>
+    <w:p>
+      <w:pPr>
+        <w:pStyle w:val="Content"/>
+        <w:shd w:val="clear" w:color="auto" w:fill="D6E9F5" w:themeFill="accent2" w:themeFillTint="33"/>
+        <w:jc w:val="center"/>
+        <w:rPr>
+          <w:i/>
+          <w:iCs/>
+        </w:rPr>
+      </w:pPr>
+      <w:r>
+        <w:t xml:space="preserve">It was frustrating because I clearly knew what I wanted to be doing but it wasn’t available to me at the time. It was always: if you want to do computers you need to go to MIT then you go work at a corporation as an engineer and follow </w:t>
+      </w:r>
+      <w:r>
+        <w:t>“</w:t>
+      </w:r>
+      <w:r>
+        <w:t>the path</w:t>
+      </w:r>
+      <w:r>
+        <w:t>”.</w:t>
+      </w:r>
+      <w:r>
+        <w:t xml:space="preserve"> But I dropped out of college and started my own company</w:t>
+      </w:r>
+      <w:r>
+        <w:t xml:space="preserve">. </w:t>
+      </w:r>
+      <w:sdt>
+        <w:sdtPr>
+          <w:rPr>
+            <w:i/>
+            <w:iCs/>
+          </w:rPr>
+          <w:id w:val="252400696"/>
+          <w:citation/>
+        </w:sdtPr>
+        <w:sdtContent>
+          <w:r>
+            <w:rPr>
+              <w:i/>
+              <w:iCs/>
+            </w:rPr>
+            <w:fldChar w:fldCharType="begin"/>
+          </w:r>
+          <w:r>
+            <w:rPr>
+              <w:i/>
+              <w:iCs/>
+            </w:rPr>
+            <w:instrText xml:space="preserve"> CITATION sel \l 1033 </w:instrText>
+          </w:r>
+          <w:r>
+            <w:rPr>
+              <w:i/>
+              <w:iCs/>
+            </w:rPr>
+            <w:fldChar w:fldCharType="separate"/>
+          </w:r>
+          <w:r>
+            <w:rPr>
+              <w:noProof/>
+            </w:rPr>
+            <w:t>(Althoff, n.d.)</w:t>
+          </w:r>
+          <w:r>
+            <w:rPr>
+              <w:i/>
+              <w:iCs/>
+            </w:rPr>
+            <w:fldChar w:fldCharType="end"/>
+          </w:r>
+        </w:sdtContent>
+      </w:sdt>
+    </w:p>
+    <w:p>
+      <w:pPr>
+        <w:pStyle w:val="Content"/>
+      </w:pPr>
+    </w:p>
+    <w:p>
+      <w:pPr>
+        <w:pStyle w:val="Content"/>
+      </w:pPr>
+      <w:r>
+        <w:t>Carmack</w:t>
+      </w:r>
+      <w:r>
+        <w:t xml:space="preserve"> became a freelance game developer, and sold his games to </w:t>
+      </w:r>
+      <w:proofErr w:type="spellStart"/>
+      <w:r>
+        <w:t>Soft</w:t>
+      </w:r>
+      <w:r>
+        <w:t>D</w:t>
+      </w:r>
+      <w:r>
+        <w:t>isk</w:t>
+      </w:r>
+      <w:proofErr w:type="spellEnd"/>
+      <w:r>
+        <w:t>, a small company in Shreveport, Louisiana</w:t>
+      </w:r>
+      <w:r>
+        <w:t xml:space="preserve">. </w:t>
+      </w:r>
+      <w:r>
+        <w:t xml:space="preserve">The company quickly </w:t>
+      </w:r>
+      <w:r>
+        <w:t>invited him for an interview</w:t>
+      </w:r>
+      <w:r>
+        <w:t xml:space="preserve"> after he </w:t>
+      </w:r>
+      <w:r>
+        <w:t xml:space="preserve">submitted </w:t>
+      </w:r>
+      <w:r>
+        <w:t xml:space="preserve">a trilogy of games called </w:t>
+      </w:r>
+      <w:r>
+        <w:rPr>
+          <w:i/>
+          <w:iCs/>
+        </w:rPr>
+        <w:t>Dark Designs</w:t>
+      </w:r>
+      <w:r>
+        <w:t xml:space="preserve"> for Apple II </w:t>
+      </w:r>
+      <w:r>
+        <w:t>which</w:t>
+      </w:r>
+      <w:r>
+        <w:t xml:space="preserve"> </w:t>
+      </w:r>
+      <w:r>
+        <w:t xml:space="preserve">he also </w:t>
+      </w:r>
       <w:r>
         <w:lastRenderedPageBreak/>
-        <w:t>Title Heading</w:t>
-      </w:r>
-    </w:p>
-    <w:tbl>
-      <w:tblPr>
-        <w:tblW w:w="9999" w:type="dxa"/>
-        <w:tblInd w:w="40" w:type="dxa"/>
-        <w:tblCellMar>
-          <w:left w:w="0" w:type="dxa"/>
-          <w:right w:w="0" w:type="dxa"/>
-        </w:tblCellMar>
-        <w:tblLook w:val="0000" w:firstRow="0" w:lastRow="0" w:firstColumn="0" w:lastColumn="0" w:noHBand="0" w:noVBand="0"/>
-      </w:tblPr>
-      <w:tblGrid>
-        <w:gridCol w:w="9999"/>
-      </w:tblGrid>
-      <w:tr>
-        <w:trPr>
-          <w:trHeight w:val="3546"/>
-        </w:trPr>
-        <w:tc>
-          <w:tcPr>
-            <w:tcW w:w="9999" w:type="dxa"/>
-          </w:tcPr>
-          <w:sdt>
-            <w:sdtPr>
-              <w:id w:val="1660650702"/>
-              <w:placeholder>
-                <w:docPart w:val="0B51B56CE688496AAB28243C4E15DC29"/>
-              </w:placeholder>
-              <w:showingPlcHdr/>
-              <w15:dataBinding w:prefixMappings="xmlns:ns0='http://schemas.microsoft.com/temp/samples' " w:xpath="/ns0:employees[1]/ns0:employee[1]/ns0:CompanyName[1]" w:storeItemID="{00000000-0000-0000-0000-000000000000}"/>
-              <w15:appearance w15:val="hidden"/>
-            </w:sdtPr>
-            <w:sdtEndPr/>
-            <w:sdtContent>
-              <w:p>
-                <w:pPr>
-                  <w:pStyle w:val="Heading2"/>
-                </w:pPr>
-                <w:r>
-                  <w:t>Subtitle Text Here</w:t>
-                </w:r>
-              </w:p>
-            </w:sdtContent>
-          </w:sdt>
-          <w:p/>
-          <w:sdt>
-            <w:sdtPr>
-              <w:id w:val="-2056388886"/>
-              <w:placeholder>
-                <w:docPart w:val="CE346D82E76E40978FF9310F5148BDCE"/>
-              </w:placeholder>
-              <w:temporary/>
-              <w:showingPlcHdr/>
-              <w15:appearance w15:val="hidden"/>
-            </w:sdtPr>
-            <w:sdtEndPr/>
-            <w:sdtContent>
-              <w:p>
-                <w:pPr>
-                  <w:pStyle w:val="Content"/>
-                </w:pPr>
-                <w:r>
-                  <w:t>To get started right away, just tap any placeholder text (such as this) and start typing to replace it with your own.</w:t>
-                </w:r>
-              </w:p>
-            </w:sdtContent>
-          </w:sdt>
-          <w:p/>
-          <w:sdt>
-            <w:sdtPr>
-              <w:id w:val="-1742009241"/>
-              <w:placeholder>
-                <w:docPart w:val="F42CBEC855374128BCC43D2F77ECB635"/>
-              </w:placeholder>
-              <w:temporary/>
-              <w:showingPlcHdr/>
-              <w15:appearance w15:val="hidden"/>
-            </w:sdtPr>
-            <w:sdtEndPr/>
-            <w:sdtContent>
-              <w:p>
-                <w:pPr>
-                  <w:pStyle w:val="Content"/>
-                </w:pPr>
-                <w:r>
-                  <w:t xml:space="preserve">Want to insert a picture from your files or add a shape, text box, or table? You got it! On the Insert tab of the ribbon, just tap the option you need. </w:t>
-                </w:r>
-              </w:p>
-            </w:sdtContent>
-          </w:sdt>
-        </w:tc>
-      </w:tr>
-      <w:tr>
-        <w:trPr>
-          <w:trHeight w:val="1899"/>
-        </w:trPr>
-        <w:tc>
-          <w:tcPr>
-            <w:tcW w:w="9999" w:type="dxa"/>
-            <w:shd w:val="clear" w:color="auto" w:fill="F2F2F2" w:themeFill="background1" w:themeFillShade="F2"/>
-            <w:vAlign w:val="center"/>
-          </w:tcPr>
-          <w:p>
-            <w:pPr>
-              <w:pStyle w:val="EmphasisText"/>
-              <w:jc w:val="center"/>
-            </w:pPr>
-            <w:r>
-              <w:rPr>
-                <w:noProof/>
-              </w:rPr>
-              <mc:AlternateContent>
-                <mc:Choice Requires="wps">
-                  <w:drawing>
-                    <wp:inline distT="0" distB="0" distL="0" distR="0" wp14:anchorId="2CE854A1" wp14:editId="68036BBE">
-                      <wp:extent cx="5422005" cy="695459"/>
-                      <wp:effectExtent l="0" t="0" r="0" b="0"/>
-                      <wp:docPr id="7" name="Text Box 7"/>
-                      <wp:cNvGraphicFramePr/>
-                      <a:graphic xmlns:a="http://schemas.openxmlformats.org/drawingml/2006/main">
-                        <a:graphicData uri="http://schemas.microsoft.com/office/word/2010/wordprocessingShape">
-                          <wps:wsp>
-                            <wps:cNvSpPr txBox="1"/>
-                            <wps:spPr>
-                              <a:xfrm>
-                                <a:off x="0" y="0"/>
-                                <a:ext cx="5422005" cy="695459"/>
-                              </a:xfrm>
-                              <a:prstGeom prst="rect">
-                                <a:avLst/>
-                              </a:prstGeom>
-                              <a:noFill/>
-                              <a:ln w="6350">
-                                <a:noFill/>
-                              </a:ln>
-                            </wps:spPr>
-                            <wps:txbx>
-                              <w:txbxContent>
-                                <w:p>
-                                  <w:pPr>
-                                    <w:jc w:val="center"/>
-                                  </w:pPr>
-                                  <w:r>
-                                    <w:rPr>
-                                      <w:i/>
-                                      <w:sz w:val="36"/>
-                                    </w:rPr>
-                                    <w:t>“</w:t>
-                                  </w:r>
-                                  <w:r>
-                                    <w:rPr>
-                                      <w:i/>
-                                      <w:sz w:val="36"/>
-                                    </w:rPr>
-                                    <w:t>Find even more easy-to-use tools on the Insert tab, such as to add a hyperlink or insert a comment</w:t>
-                                  </w:r>
-                                  <w:r>
-                                    <w:rPr>
-                                      <w:i/>
-                                      <w:sz w:val="36"/>
-                                    </w:rPr>
-                                    <w:t>”</w:t>
-                                  </w:r>
-                                </w:p>
-                              </w:txbxContent>
-                            </wps:txbx>
-                            <wps:bodyPr rot="0" spcFirstLastPara="0" vertOverflow="overflow" horzOverflow="overflow" vert="horz" wrap="square" lIns="91440" tIns="45720" rIns="91440" bIns="45720" numCol="1" spcCol="0" rtlCol="0" fromWordArt="0" anchor="t" anchorCtr="0" forceAA="0" compatLnSpc="1">
-                              <a:prstTxWarp prst="textNoShape">
-                                <a:avLst/>
-                              </a:prstTxWarp>
-                              <a:noAutofit/>
-                            </wps:bodyPr>
-                          </wps:wsp>
-                        </a:graphicData>
-                      </a:graphic>
-                    </wp:inline>
-                  </w:drawing>
-                </mc:Choice>
-                <mc:Fallback>
-                  <w:pict>
-                    <v:shape w14:anchorId="2CE854A1" id="Text Box 7" o:spid="_x0000_s1027" type="#_x0000_t202" style="width:426.95pt;height:54.75pt;visibility:visible;mso-wrap-style:square;mso-left-percent:-10001;mso-top-percent:-10001;mso-position-horizontal:absolute;mso-position-horizontal-relative:char;mso-position-vertical:absolute;mso-position-vertical-relative:line;mso-left-percent:-10001;mso-top-percent:-10001;v-text-anchor:top" o:gfxdata="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" filled="f" stroked="f" strokeweight=".5pt">
-                      <v:textbox>
-                        <w:txbxContent>
-                          <w:p>
-                            <w:pPr>
-                              <w:jc w:val="center"/>
-                            </w:pPr>
-                            <w:r>
-                              <w:rPr>
-                                <w:i/>
-                                <w:sz w:val="36"/>
-                              </w:rPr>
-                              <w:t>“</w:t>
-                            </w:r>
-                            <w:r>
-                              <w:rPr>
-                                <w:i/>
-                                <w:sz w:val="36"/>
-                              </w:rPr>
-                              <w:t>Find even more easy-to-use tools on the Insert tab, such as to add a hyperlink or insert a comment</w:t>
-                            </w:r>
-                            <w:r>
-                              <w:rPr>
-                                <w:i/>
-                                <w:sz w:val="36"/>
-                              </w:rPr>
-                              <w:t>”</w:t>
-                            </w:r>
-                          </w:p>
-                        </w:txbxContent>
-                      </v:textbox>
-                      <w10:anchorlock/>
-                    </v:shape>
-                  </w:pict>
-                </mc:Fallback>
-              </mc:AlternateContent>
-            </w:r>
-          </w:p>
-        </w:tc>
-      </w:tr>
-      <w:tr>
-        <w:trPr>
-          <w:trHeight w:val="5931"/>
-        </w:trPr>
-        <w:tc>
-          <w:tcPr>
-            <w:tcW w:w="9999" w:type="dxa"/>
-          </w:tcPr>
-          <w:p>
-            <w:pPr>
-              <w:pStyle w:val="EmphasisText"/>
-              <w:rPr>
-                <w:i/>
-                <w:sz w:val="36"/>
-              </w:rPr>
-            </w:pPr>
-          </w:p>
-          <w:sdt>
-            <w:sdtPr>
-              <w:id w:val="-415933964"/>
-              <w:placeholder>
-                <w:docPart w:val="61F41AC605CD4065B7DE0EFF29BED532"/>
-              </w:placeholder>
-              <w:temporary/>
-              <w:showingPlcHdr/>
-              <w15:appearance w15:val="hidden"/>
-            </w:sdtPr>
-            <w:sdtEndPr/>
-            <w:sdtContent>
-              <w:p>
-                <w:pPr>
-                  <w:pStyle w:val="Content"/>
-                </w:pPr>
-                <w:r>
-                  <w:t>To get started right away, just tap any placeholder text (such as this) and start typing to replace it with your own.</w:t>
-                </w:r>
-              </w:p>
-            </w:sdtContent>
-          </w:sdt>
-          <w:p>
-            <w:pPr>
-              <w:pStyle w:val="Content"/>
-            </w:pPr>
-          </w:p>
-          <w:sdt>
-            <w:sdtPr>
-              <w:id w:val="1005247712"/>
-              <w:placeholder>
-                <w:docPart w:val="8BC266B5C5324DE797F7A93B215C707D"/>
-              </w:placeholder>
-              <w:temporary/>
-              <w:showingPlcHdr/>
-              <w15:appearance w15:val="hidden"/>
-            </w:sdtPr>
-            <w:sdtEndPr/>
-            <w:sdtContent>
-              <w:p>
-                <w:pPr>
-                  <w:pStyle w:val="Content"/>
-                </w:pPr>
-                <w:r>
-                  <w:t xml:space="preserve">Want to insert a picture from your files or add a shape, text box, or table? You got it! On the Insert tab of the ribbon, just tap the option you need. </w:t>
-                </w:r>
-              </w:p>
-            </w:sdtContent>
-          </w:sdt>
-          <w:p>
-            <w:pPr>
-              <w:pStyle w:val="Content"/>
-              <w:rPr>
-                <w:i/>
-                <w:sz w:val="36"/>
-              </w:rPr>
-            </w:pPr>
-          </w:p>
-          <w:p>
-            <w:pPr>
-              <w:pStyle w:val="Content"/>
-              <w:rPr>
-                <w:i/>
-                <w:sz w:val="36"/>
-              </w:rPr>
-            </w:pPr>
-          </w:p>
-        </w:tc>
-      </w:tr>
-    </w:tbl>
-    <w:p/>
+        <w:t xml:space="preserve">ported to PC within two weeks </w:t>
+      </w:r>
+      <w:sdt>
+        <w:sdtPr>
+          <w:id w:val="936182985"/>
+          <w:citation/>
+        </w:sdtPr>
+        <w:sdtContent>
+          <w:r>
+            <w:fldChar w:fldCharType="begin"/>
+          </w:r>
+          <w:r>
+            <w:instrText xml:space="preserve"> CITATION Joh14 \l 1033 </w:instrText>
+          </w:r>
+          <w:r>
+            <w:fldChar w:fldCharType="separate"/>
+          </w:r>
+          <w:r>
+            <w:rPr>
+              <w:noProof/>
+            </w:rPr>
+            <w:t>(Carmack, 2014)</w:t>
+          </w:r>
+          <w:r>
+            <w:fldChar w:fldCharType="end"/>
+          </w:r>
+        </w:sdtContent>
+      </w:sdt>
+      <w:r>
+        <w:t>.</w:t>
+      </w:r>
+      <w:r>
+        <w:t xml:space="preserve"> Carmack decided to take the job after he met John Romero</w:t>
+      </w:r>
+      <w:r>
+        <w:t>,</w:t>
+      </w:r>
+      <w:r>
+        <w:t xml:space="preserve"> who Carmack felt </w:t>
+      </w:r>
+      <w:r>
+        <w:t>an immediate connection with through their shared “nerdy” hobbies</w:t>
+      </w:r>
+      <w:r>
+        <w:t xml:space="preserve"> and Romero’s programming talent. </w:t>
+      </w:r>
+      <w:r>
+        <w:t xml:space="preserve">He also met developers </w:t>
+      </w:r>
+      <w:r>
+        <w:t>Tom Hall and Adrian Carmack</w:t>
+      </w:r>
+      <w:r>
+        <w:t>,</w:t>
+      </w:r>
+      <w:r>
+        <w:t xml:space="preserve"> who would </w:t>
+      </w:r>
+      <w:r>
+        <w:t xml:space="preserve">also later play a pivotal role in id Software. At </w:t>
+      </w:r>
+      <w:proofErr w:type="spellStart"/>
+      <w:r>
+        <w:t>SoftDisk</w:t>
+      </w:r>
+      <w:proofErr w:type="spellEnd"/>
+      <w:r>
+        <w:t xml:space="preserve">, the group </w:t>
+      </w:r>
+      <w:r>
+        <w:t xml:space="preserve">developed games for </w:t>
+      </w:r>
+      <w:r>
+        <w:rPr>
+          <w:i/>
+          <w:iCs/>
+        </w:rPr>
+        <w:t>Gamer’s Edge</w:t>
+      </w:r>
+      <w:r>
+        <w:t>, a monthly disk publication</w:t>
+      </w:r>
+      <w:r>
+        <w:t xml:space="preserve"> that was le</w:t>
+      </w:r>
+      <w:r>
+        <w:t>d</w:t>
+      </w:r>
+      <w:r>
+        <w:t xml:space="preserve"> by Romero</w:t>
+      </w:r>
+      <w:r>
+        <w:t xml:space="preserve">. </w:t>
+      </w:r>
+      <w:r>
+        <w:t xml:space="preserve">While still being employed by </w:t>
+      </w:r>
+      <w:proofErr w:type="spellStart"/>
+      <w:r>
+        <w:t>SoftDisk</w:t>
+      </w:r>
+      <w:proofErr w:type="spellEnd"/>
+      <w:r>
+        <w:t xml:space="preserve">, the group </w:t>
+      </w:r>
+      <w:r>
+        <w:t>would develop Commander Keen</w:t>
+      </w:r>
+      <w:r>
+        <w:t xml:space="preserve"> for Apogee</w:t>
+      </w:r>
+      <w:r>
+        <w:t xml:space="preserve"> Software</w:t>
+      </w:r>
+      <w:r>
+        <w:t xml:space="preserve">, which was </w:t>
+      </w:r>
+      <w:r>
+        <w:t xml:space="preserve">most </w:t>
+      </w:r>
+      <w:r>
+        <w:t xml:space="preserve">notable for </w:t>
+      </w:r>
+      <w:r>
+        <w:t>Carmack’s adaptive tile refresh technique</w:t>
+      </w:r>
+      <w:r>
+        <w:t xml:space="preserve">. This allowed for the tracking of moved graphical elements and </w:t>
+      </w:r>
+      <w:r>
+        <w:t>screen scrolling, and the innovation was forced by th</w:t>
+      </w:r>
+      <w:r>
+        <w:t xml:space="preserve">e limited graphical performance for games in </w:t>
+      </w:r>
+      <w:r>
+        <w:t>IBM-compatible general</w:t>
+      </w:r>
+      <w:r>
+        <w:t>-</w:t>
+      </w:r>
+      <w:r>
+        <w:t>purpose computer</w:t>
+      </w:r>
+      <w:r>
+        <w:t>s</w:t>
+      </w:r>
+      <w:r>
+        <w:t xml:space="preserve"> at the time compared to gaming consoles.</w:t>
+      </w:r>
+      <w:r>
+        <w:t xml:space="preserve"> </w:t>
+      </w:r>
+      <w:sdt>
+        <w:sdtPr>
+          <w:id w:val="-92781698"/>
+          <w:citation/>
+        </w:sdtPr>
+        <w:sdtContent>
+          <w:r>
+            <w:fldChar w:fldCharType="begin"/>
+          </w:r>
+          <w:r>
+            <w:instrText xml:space="preserve">CITATION Dav02 \l 1033 </w:instrText>
+          </w:r>
+          <w:r>
+            <w:fldChar w:fldCharType="separate"/>
+          </w:r>
+          <w:r>
+            <w:rPr>
+              <w:noProof/>
+            </w:rPr>
+            <w:t>(Spectrum, 2002)</w:t>
+          </w:r>
+          <w:r>
+            <w:fldChar w:fldCharType="end"/>
+          </w:r>
+        </w:sdtContent>
+      </w:sdt>
+      <w:r>
+        <w:t xml:space="preserve">. </w:t>
+      </w:r>
+      <w:r>
+        <w:t>Other games that the group develop</w:t>
+      </w:r>
+    </w:p>
+    <w:p>
+      <w:pPr>
+        <w:pStyle w:val="Content"/>
+      </w:pPr>
+    </w:p>
+    <w:p>
+      <w:pPr>
+        <w:pStyle w:val="Content"/>
+      </w:pPr>
+    </w:p>
+    <w:p>
+      <w:pPr>
+        <w:pStyle w:val="Content"/>
+      </w:pPr>
+      <w:r>
+        <w:t>BACKBONE SECTION</w:t>
+      </w:r>
+    </w:p>
+    <w:p>
+      <w:pPr>
+        <w:pStyle w:val="Content"/>
+      </w:pPr>
+    </w:p>
+    <w:p>
+      <w:pPr>
+        <w:pStyle w:val="Content"/>
+      </w:pPr>
+      <w:r>
+        <w:t xml:space="preserve">an American </w:t>
+      </w:r>
+      <w:hyperlink r:id="rId11" w:tooltip="Computer programmer" w:history="1">
+        <w:r>
+          <w:rPr>
+            <w:rStyle w:val="Hyperlink"/>
+          </w:rPr>
+          <w:t>computer programmer</w:t>
+        </w:r>
+      </w:hyperlink>
+      <w:r>
+        <w:t xml:space="preserve">, </w:t>
+      </w:r>
+      <w:hyperlink r:id="rId12" w:tooltip="Video game developer" w:history="1">
+        <w:r>
+          <w:rPr>
+            <w:rStyle w:val="Hyperlink"/>
+          </w:rPr>
+          <w:t>video game developer</w:t>
+        </w:r>
+      </w:hyperlink>
+      <w:r>
+        <w:t xml:space="preserve"> and </w:t>
+      </w:r>
+      <w:hyperlink r:id="rId13" w:tooltip="Engineer" w:history="1">
+        <w:r>
+          <w:rPr>
+            <w:rStyle w:val="Hyperlink"/>
+          </w:rPr>
+          <w:t>engineer</w:t>
+        </w:r>
+      </w:hyperlink>
+      <w:r>
+        <w:t>.</w:t>
+      </w:r>
+    </w:p>
+    <w:p>
+      <w:pPr>
+        <w:pStyle w:val="Content"/>
+      </w:pPr>
+    </w:p>
+    <w:p>
+      <w:pPr>
+        <w:pStyle w:val="Content"/>
+        <w:rPr>
+          <w:vertAlign w:val="superscript"/>
+        </w:rPr>
+      </w:pPr>
+      <w:r>
+        <w:t xml:space="preserve">Carmack was born in </w:t>
+      </w:r>
+      <w:hyperlink r:id="rId14" w:tooltip="Shawnee Mission, Kansas" w:history="1">
+        <w:r>
+          <w:rPr>
+            <w:rStyle w:val="Hyperlink"/>
+          </w:rPr>
+          <w:t>Shawnee Mission, Kansas</w:t>
+        </w:r>
+      </w:hyperlink>
+      <w:r>
+        <w:t>,</w:t>
+      </w:r>
+      <w:hyperlink r:id="rId15" w:anchor="cite_note-wired.com-1" w:history="1">
+        <w:r>
+          <w:rPr>
+            <w:rStyle w:val="Hyperlink"/>
+            <w:vertAlign w:val="superscript"/>
+          </w:rPr>
+          <w:t>[1]</w:t>
+        </w:r>
+      </w:hyperlink>
+    </w:p>
+    <w:p>
+      <w:pPr>
+        <w:pStyle w:val="Content"/>
+        <w:rPr>
+          <w:vertAlign w:val="superscript"/>
+        </w:rPr>
+      </w:pPr>
+    </w:p>
+    <w:p>
+      <w:pPr>
+        <w:pStyle w:val="Content"/>
+        <w:rPr>
+          <w:vertAlign w:val="superscript"/>
+        </w:rPr>
+      </w:pPr>
+      <w:r>
+        <w:t xml:space="preserve">He cited </w:t>
+      </w:r>
+      <w:hyperlink r:id="rId16" w:tooltip="Shigeru Miyamoto" w:history="1">
+        <w:r>
+          <w:rPr>
+            <w:rStyle w:val="Hyperlink"/>
+          </w:rPr>
+          <w:t>Shigeru Miyamoto</w:t>
+        </w:r>
+      </w:hyperlink>
+      <w:r>
+        <w:t xml:space="preserve"> as the game developer he most admired.</w:t>
+      </w:r>
+      <w:hyperlink r:id="rId17" w:anchor="cite_note-4" w:history="1">
+        <w:r>
+          <w:rPr>
+            <w:rStyle w:val="Hyperlink"/>
+            <w:vertAlign w:val="superscript"/>
+          </w:rPr>
+          <w:t>[4]</w:t>
+        </w:r>
+      </w:hyperlink>
+    </w:p>
+    <w:p>
+      <w:pPr>
+        <w:pStyle w:val="Content"/>
+        <w:rPr>
+          <w:vertAlign w:val="superscript"/>
+        </w:rPr>
+      </w:pPr>
+    </w:p>
+    <w:p>
+      <w:pPr>
+        <w:pStyle w:val="Content"/>
+      </w:pPr>
+      <w:hyperlink r:id="rId18" w:tooltip="Softdisk" w:history="1">
+        <w:proofErr w:type="spellStart"/>
+        <w:r>
+          <w:rPr>
+            <w:rStyle w:val="Hyperlink"/>
+          </w:rPr>
+          <w:t>Softdisk</w:t>
+        </w:r>
+        <w:proofErr w:type="spellEnd"/>
+      </w:hyperlink>
+      <w:r>
+        <w:t xml:space="preserve">, a computer company in </w:t>
+      </w:r>
+      <w:hyperlink r:id="rId19" w:tooltip="Shreveport, Louisiana" w:history="1">
+        <w:r>
+          <w:rPr>
+            <w:rStyle w:val="Hyperlink"/>
+          </w:rPr>
+          <w:t>Shreveport, Louisiana</w:t>
+        </w:r>
+      </w:hyperlink>
+      <w:r>
+        <w:t xml:space="preserve">, hired Carmack to work on </w:t>
+      </w:r>
+      <w:hyperlink r:id="rId20" w:tooltip="Softdisk (disk magazine)" w:history="1">
+        <w:proofErr w:type="spellStart"/>
+        <w:r>
+          <w:rPr>
+            <w:rStyle w:val="Hyperlink"/>
+            <w:i/>
+            <w:iCs/>
+          </w:rPr>
+          <w:t>Softdisk</w:t>
+        </w:r>
+        <w:proofErr w:type="spellEnd"/>
+        <w:r>
+          <w:rPr>
+            <w:rStyle w:val="Hyperlink"/>
+            <w:i/>
+            <w:iCs/>
+          </w:rPr>
+          <w:t xml:space="preserve"> G-S</w:t>
+        </w:r>
+      </w:hyperlink>
+      <w:r>
+        <w:t xml:space="preserve"> (an </w:t>
+      </w:r>
+      <w:hyperlink r:id="rId21" w:tooltip="Apple IIGS" w:history="1">
+        <w:r>
+          <w:rPr>
+            <w:rStyle w:val="Hyperlink"/>
+          </w:rPr>
+          <w:t>Apple II</w:t>
+        </w:r>
+        <w:r>
+          <w:rPr>
+            <w:rStyle w:val="Hyperlink"/>
+            <w:sz w:val="20"/>
+            <w:szCs w:val="20"/>
+          </w:rPr>
+          <w:t>GS</w:t>
+        </w:r>
+      </w:hyperlink>
+      <w:r>
+        <w:t xml:space="preserve"> publication), introducing him to </w:t>
+      </w:r>
+      <w:hyperlink r:id="rId22" w:history="1">
+        <w:r>
+          <w:rPr>
+            <w:rStyle w:val="Hyperlink"/>
+          </w:rPr>
+          <w:t>John Romero</w:t>
+        </w:r>
+      </w:hyperlink>
+    </w:p>
+    <w:p>
+      <w:pPr>
+        <w:pStyle w:val="Content"/>
+      </w:pPr>
+    </w:p>
+    <w:p>
+      <w:pPr>
+        <w:pStyle w:val="Content"/>
+      </w:pPr>
+      <w:r>
+        <w:t xml:space="preserve">bi-monthly game subscription product called </w:t>
+      </w:r>
+      <w:r>
+        <w:rPr>
+          <w:i/>
+          <w:iCs/>
+        </w:rPr>
+        <w:t>Gamer's Edge</w:t>
+      </w:r>
+      <w:r>
+        <w:t xml:space="preserve"> for the IBM PC (DOS) platform.</w:t>
+      </w:r>
+    </w:p>
+    <w:p>
+      <w:pPr>
+        <w:pStyle w:val="Content"/>
+      </w:pPr>
+    </w:p>
+    <w:p>
+      <w:pPr>
+        <w:pStyle w:val="Content"/>
+      </w:pPr>
+      <w:r>
+        <w:t xml:space="preserve">In 1990, while still at </w:t>
+      </w:r>
+      <w:proofErr w:type="spellStart"/>
+      <w:r>
+        <w:t>Softdisk</w:t>
+      </w:r>
+      <w:proofErr w:type="spellEnd"/>
+      <w:r>
+        <w:t xml:space="preserve">, Carmack, Romero, and others created the first of the </w:t>
+      </w:r>
+      <w:hyperlink r:id="rId23" w:tooltip="Commander Keen" w:history="1">
+        <w:r>
+          <w:rPr>
+            <w:rStyle w:val="Hyperlink"/>
+            <w:i/>
+            <w:iCs/>
+          </w:rPr>
+          <w:t>Commander Keen</w:t>
+        </w:r>
+      </w:hyperlink>
+      <w:r>
+        <w:t xml:space="preserve"> games, a series that was published by </w:t>
+      </w:r>
+      <w:hyperlink r:id="rId24" w:tooltip="3D Realms" w:history="1">
+        <w:r>
+          <w:rPr>
+            <w:rStyle w:val="Hyperlink"/>
+          </w:rPr>
+          <w:t>Apogee Software</w:t>
+        </w:r>
+      </w:hyperlink>
+      <w:r>
+        <w:t xml:space="preserve">, under the </w:t>
+      </w:r>
+      <w:hyperlink r:id="rId25" w:tooltip="Shareware" w:history="1">
+        <w:r>
+          <w:rPr>
+            <w:rStyle w:val="Hyperlink"/>
+          </w:rPr>
+          <w:t>shareware</w:t>
+        </w:r>
+      </w:hyperlink>
+      <w:r>
+        <w:t xml:space="preserve"> distribution model, from 1991 onwards. Afterwards, Carmack left </w:t>
+      </w:r>
+      <w:proofErr w:type="spellStart"/>
+      <w:r>
+        <w:t>Softdisk</w:t>
+      </w:r>
+      <w:proofErr w:type="spellEnd"/>
+      <w:r>
+        <w:t xml:space="preserve"> to co-found </w:t>
+      </w:r>
+      <w:hyperlink r:id="rId26" w:tooltip="Id Software" w:history="1">
+        <w:r>
+          <w:rPr>
+            <w:rStyle w:val="Hyperlink"/>
+          </w:rPr>
+          <w:t>id Software</w:t>
+        </w:r>
+      </w:hyperlink>
+      <w:r>
+        <w:t>.</w:t>
+      </w:r>
+    </w:p>
+    <w:p>
+      <w:pPr>
+        <w:pStyle w:val="Content"/>
+      </w:pPr>
+    </w:p>
+    <w:p>
+      <w:pPr>
+        <w:pStyle w:val="Content"/>
+        <w:rPr>
+          <w:vertAlign w:val="superscript"/>
+        </w:rPr>
+      </w:pPr>
+      <w:r>
+        <w:lastRenderedPageBreak/>
+        <w:t>Carmack has pioneered or popularized the use of many techniques in computer graphics, including "</w:t>
+      </w:r>
+      <w:hyperlink r:id="rId27" w:tooltip="Adaptive tile refresh" w:history="1">
+        <w:r>
+          <w:rPr>
+            <w:rStyle w:val="Hyperlink"/>
+          </w:rPr>
+          <w:t>adaptive tile refresh</w:t>
+        </w:r>
+      </w:hyperlink>
+      <w:r>
+        <w:t xml:space="preserve">" for </w:t>
+      </w:r>
+      <w:r>
+        <w:rPr>
+          <w:i/>
+          <w:iCs/>
+        </w:rPr>
+        <w:t>Commander Keen</w:t>
+      </w:r>
+      <w:r>
+        <w:t xml:space="preserve">, </w:t>
+      </w:r>
+      <w:hyperlink r:id="rId28" w:tooltip="Ray casting" w:history="1">
+        <w:r>
+          <w:rPr>
+            <w:rStyle w:val="Hyperlink"/>
+          </w:rPr>
+          <w:t>ray casting</w:t>
+        </w:r>
+      </w:hyperlink>
+      <w:r>
+        <w:t xml:space="preserve"> for </w:t>
+      </w:r>
+      <w:proofErr w:type="spellStart"/>
+      <w:r>
+        <w:rPr>
+          <w:i/>
+          <w:iCs/>
+        </w:rPr>
+        <w:t>Hovertank</w:t>
+      </w:r>
+      <w:proofErr w:type="spellEnd"/>
+      <w:r>
+        <w:rPr>
+          <w:i/>
+          <w:iCs/>
+        </w:rPr>
+        <w:t xml:space="preserve"> 3-D</w:t>
+      </w:r>
+      <w:r>
+        <w:t xml:space="preserve">, </w:t>
+      </w:r>
+      <w:r>
+        <w:rPr>
+          <w:i/>
+          <w:iCs/>
+        </w:rPr>
+        <w:t>Catacomb 3-D</w:t>
+      </w:r>
+      <w:r>
+        <w:t xml:space="preserve">, and </w:t>
+      </w:r>
+      <w:r>
+        <w:rPr>
+          <w:i/>
+          <w:iCs/>
+        </w:rPr>
+        <w:t>Wolfenstein 3-D</w:t>
+      </w:r>
+      <w:r>
+        <w:t xml:space="preserve">, </w:t>
+      </w:r>
+      <w:hyperlink r:id="rId29" w:tooltip="Binary space partitioning" w:history="1">
+        <w:r>
+          <w:rPr>
+            <w:rStyle w:val="Hyperlink"/>
+          </w:rPr>
+          <w:t>binary space partitioning</w:t>
+        </w:r>
+      </w:hyperlink>
+      <w:r>
+        <w:t xml:space="preserve"> which </w:t>
+      </w:r>
+      <w:r>
+        <w:rPr>
+          <w:i/>
+          <w:iCs/>
+        </w:rPr>
+        <w:t>Doom</w:t>
+      </w:r>
+      <w:r>
+        <w:t xml:space="preserve"> became the first game to use, </w:t>
+      </w:r>
+      <w:hyperlink r:id="rId30" w:anchor="Speeding_up_the_rendering,_and_rendering_order" w:tooltip="Quake engine" w:history="1">
+        <w:r>
+          <w:rPr>
+            <w:rStyle w:val="Hyperlink"/>
+          </w:rPr>
+          <w:t>surface caching</w:t>
+        </w:r>
+      </w:hyperlink>
+      <w:r>
+        <w:t xml:space="preserve"> which he invented for </w:t>
+      </w:r>
+      <w:r>
+        <w:rPr>
+          <w:i/>
+          <w:iCs/>
+        </w:rPr>
+        <w:t>Quake</w:t>
+      </w:r>
+      <w:r>
+        <w:t xml:space="preserve">, </w:t>
+      </w:r>
+      <w:hyperlink r:id="rId31" w:tooltip="Shadow volume" w:history="1">
+        <w:r>
+          <w:rPr>
+            <w:rStyle w:val="Hyperlink"/>
+          </w:rPr>
+          <w:t>Carmack's Reverse</w:t>
+        </w:r>
+      </w:hyperlink>
+      <w:r>
+        <w:t xml:space="preserve"> (formally known as z-fail stencil shadows) which he devised for </w:t>
+      </w:r>
+      <w:r>
+        <w:rPr>
+          <w:i/>
+          <w:iCs/>
+        </w:rPr>
+        <w:t>Doom 3</w:t>
+      </w:r>
+      <w:r>
+        <w:t xml:space="preserve">, and </w:t>
+      </w:r>
+      <w:hyperlink r:id="rId32" w:anchor="MegaTexture_rendering_technology" w:tooltip="Id Tech 4" w:history="1">
+        <w:proofErr w:type="spellStart"/>
+        <w:r>
+          <w:rPr>
+            <w:rStyle w:val="Hyperlink"/>
+          </w:rPr>
+          <w:t>MegaTexture</w:t>
+        </w:r>
+        <w:proofErr w:type="spellEnd"/>
+      </w:hyperlink>
+      <w:r>
+        <w:t xml:space="preserve"> technology, first used in </w:t>
+      </w:r>
+      <w:hyperlink r:id="rId33" w:tooltip="Enemy Territory: Quake Wars" w:history="1">
+        <w:r>
+          <w:rPr>
+            <w:rStyle w:val="Hyperlink"/>
+            <w:i/>
+            <w:iCs/>
+          </w:rPr>
+          <w:t>Enemy Territory: Quake Wars</w:t>
+        </w:r>
+      </w:hyperlink>
+      <w:r>
+        <w:t>.</w:t>
+      </w:r>
+      <w:r>
+        <w:rPr>
+          <w:vertAlign w:val="superscript"/>
+        </w:rPr>
+        <w:t>[</w:t>
+      </w:r>
+      <w:hyperlink r:id="rId34" w:tooltip="Wikipedia:Citation needed" w:history="1">
+        <w:r>
+          <w:rPr>
+            <w:rStyle w:val="Hyperlink"/>
+            <w:i/>
+            <w:iCs/>
+            <w:vertAlign w:val="superscript"/>
+          </w:rPr>
+          <w:t>citation needed</w:t>
+        </w:r>
+      </w:hyperlink>
+      <w:r>
+        <w:rPr>
+          <w:vertAlign w:val="superscript"/>
+        </w:rPr>
+        <w:t>]</w:t>
+      </w:r>
+    </w:p>
+    <w:p>
+      <w:pPr>
+        <w:pStyle w:val="Content"/>
+        <w:rPr>
+          <w:vertAlign w:val="superscript"/>
+        </w:rPr>
+      </w:pPr>
+    </w:p>
+    <w:p>
+      <w:pPr>
+        <w:pStyle w:val="Content"/>
+      </w:pPr>
+      <w:r>
+        <w:t xml:space="preserve">Carmack's engines have also been licensed for use in other influential first-person shooters such as </w:t>
+      </w:r>
+      <w:hyperlink r:id="rId35" w:tooltip="Half-Life (video game)" w:history="1">
+        <w:r>
+          <w:rPr>
+            <w:rStyle w:val="Hyperlink"/>
+            <w:i/>
+            <w:iCs/>
+          </w:rPr>
+          <w:t>Half-Life</w:t>
+        </w:r>
+      </w:hyperlink>
+      <w:r>
+        <w:t xml:space="preserve">, </w:t>
+      </w:r>
+      <w:hyperlink r:id="rId36" w:tooltip="Call of Duty" w:history="1">
+        <w:r>
+          <w:rPr>
+            <w:rStyle w:val="Hyperlink"/>
+            <w:i/>
+            <w:iCs/>
+          </w:rPr>
+          <w:t>Call of Duty</w:t>
+        </w:r>
+      </w:hyperlink>
+      <w:r>
+        <w:t xml:space="preserve"> and </w:t>
+      </w:r>
+      <w:hyperlink r:id="rId37" w:tooltip="Medal of Honor (1999 video game)" w:history="1">
+        <w:r>
+          <w:rPr>
+            <w:rStyle w:val="Hyperlink"/>
+            <w:i/>
+            <w:iCs/>
+          </w:rPr>
+          <w:t>Medal of Honor</w:t>
+        </w:r>
+      </w:hyperlink>
+      <w:r>
+        <w:t>.</w:t>
+      </w:r>
+    </w:p>
+    <w:p>
+      <w:pPr>
+        <w:pStyle w:val="Content"/>
+      </w:pPr>
+    </w:p>
+    <w:p>
+      <w:pPr>
+        <w:pStyle w:val="Content"/>
+        <w:rPr>
+          <w:vertAlign w:val="superscript"/>
+        </w:rPr>
+      </w:pPr>
+      <w:r>
+        <w:t xml:space="preserve">On August 7, 2013, Carmack joined </w:t>
+      </w:r>
+      <w:hyperlink r:id="rId38" w:tooltip="Oculus Rift" w:history="1">
+        <w:r>
+          <w:rPr>
+            <w:rStyle w:val="Hyperlink"/>
+          </w:rPr>
+          <w:t>Oculus VR</w:t>
+        </w:r>
+      </w:hyperlink>
+      <w:r>
+        <w:t xml:space="preserve"> as their </w:t>
+      </w:r>
+      <w:hyperlink r:id="rId39" w:tooltip="Chief technology officer" w:history="1">
+        <w:r>
+          <w:rPr>
+            <w:rStyle w:val="Hyperlink"/>
+          </w:rPr>
+          <w:t>CTO</w:t>
+        </w:r>
+      </w:hyperlink>
+      <w:r>
+        <w:t>.</w:t>
+      </w:r>
+      <w:hyperlink r:id="rId40" w:anchor="cite_note-10" w:history="1">
+        <w:r>
+          <w:rPr>
+            <w:rStyle w:val="Hyperlink"/>
+            <w:vertAlign w:val="superscript"/>
+          </w:rPr>
+          <w:t>[10]</w:t>
+        </w:r>
+      </w:hyperlink>
+      <w:r>
+        <w:t xml:space="preserve"> On November 22, 2013, he resigned from </w:t>
+      </w:r>
+      <w:hyperlink r:id="rId41" w:tooltip="Id Software" w:history="1">
+        <w:r>
+          <w:rPr>
+            <w:rStyle w:val="Hyperlink"/>
+          </w:rPr>
+          <w:t>id Software</w:t>
+        </w:r>
+      </w:hyperlink>
+      <w:r>
+        <w:t xml:space="preserve"> to work full-time at Oculus VR.</w:t>
+      </w:r>
+      <w:hyperlink r:id="rId42" w:anchor="cite_note-polygon-2" w:history="1">
+        <w:r>
+          <w:rPr>
+            <w:rStyle w:val="Hyperlink"/>
+            <w:vertAlign w:val="superscript"/>
+          </w:rPr>
+          <w:t>[2]</w:t>
+        </w:r>
+      </w:hyperlink>
+      <w:hyperlink r:id="rId43" w:anchor="cite_note-11" w:history="1">
+        <w:r>
+          <w:rPr>
+            <w:rStyle w:val="Hyperlink"/>
+            <w:vertAlign w:val="superscript"/>
+          </w:rPr>
+          <w:t>[11]</w:t>
+        </w:r>
+      </w:hyperlink>
+      <w:r>
+        <w:t xml:space="preserve"> Carmack's reason for leaving was because id's parent company </w:t>
+      </w:r>
+      <w:hyperlink r:id="rId44" w:tooltip="ZeniMax Media" w:history="1">
+        <w:proofErr w:type="spellStart"/>
+        <w:r>
+          <w:rPr>
+            <w:rStyle w:val="Hyperlink"/>
+          </w:rPr>
+          <w:t>ZeniMax</w:t>
+        </w:r>
+        <w:proofErr w:type="spellEnd"/>
+        <w:r>
+          <w:rPr>
+            <w:rStyle w:val="Hyperlink"/>
+          </w:rPr>
+          <w:t xml:space="preserve"> Media</w:t>
+        </w:r>
+      </w:hyperlink>
+      <w:r>
+        <w:t xml:space="preserve"> didn't want to support Oculus Rift.</w:t>
+      </w:r>
+      <w:hyperlink r:id="rId45" w:anchor="cite_note-12" w:history="1">
+        <w:r>
+          <w:rPr>
+            <w:rStyle w:val="Hyperlink"/>
+            <w:vertAlign w:val="superscript"/>
+          </w:rPr>
+          <w:t>[12]</w:t>
+        </w:r>
+      </w:hyperlink>
+      <w:r>
+        <w:t xml:space="preserve"> Carmack's role at both companies later became central to a </w:t>
+      </w:r>
+      <w:proofErr w:type="spellStart"/>
+      <w:r>
+        <w:t>ZeniMax</w:t>
+      </w:r>
+      <w:proofErr w:type="spellEnd"/>
+      <w:r>
+        <w:t xml:space="preserve"> </w:t>
+      </w:r>
+      <w:hyperlink r:id="rId46" w:tooltip="Lawsuit" w:history="1">
+        <w:r>
+          <w:rPr>
+            <w:rStyle w:val="Hyperlink"/>
+          </w:rPr>
+          <w:t>lawsuit</w:t>
+        </w:r>
+      </w:hyperlink>
+      <w:r>
+        <w:t xml:space="preserve"> against Oculus parent company </w:t>
+      </w:r>
+      <w:hyperlink r:id="rId47" w:tooltip="Facebook" w:history="1">
+        <w:r>
+          <w:rPr>
+            <w:rStyle w:val="Hyperlink"/>
+          </w:rPr>
+          <w:t>Facebook</w:t>
+        </w:r>
+      </w:hyperlink>
+      <w:r>
+        <w:t xml:space="preserve">, claiming that Oculus stole </w:t>
+      </w:r>
+      <w:proofErr w:type="spellStart"/>
+      <w:r>
+        <w:t>ZeniMax's</w:t>
+      </w:r>
+      <w:proofErr w:type="spellEnd"/>
+      <w:r>
+        <w:t xml:space="preserve"> virtual reality </w:t>
+      </w:r>
+      <w:hyperlink r:id="rId48" w:tooltip="Intellectual property" w:history="1">
+        <w:r>
+          <w:rPr>
+            <w:rStyle w:val="Hyperlink"/>
+          </w:rPr>
+          <w:t>intellectual property</w:t>
+        </w:r>
+      </w:hyperlink>
+      <w:r>
+        <w:t>.</w:t>
+      </w:r>
+      <w:hyperlink r:id="rId49" w:anchor="cite_note-13" w:history="1">
+        <w:r>
+          <w:rPr>
+            <w:rStyle w:val="Hyperlink"/>
+            <w:vertAlign w:val="superscript"/>
+          </w:rPr>
+          <w:t>[13]</w:t>
+        </w:r>
+      </w:hyperlink>
+      <w:hyperlink r:id="rId50" w:anchor="cite_note-14" w:history="1">
+        <w:r>
+          <w:rPr>
+            <w:rStyle w:val="Hyperlink"/>
+            <w:vertAlign w:val="superscript"/>
+          </w:rPr>
+          <w:t>[14]</w:t>
+        </w:r>
+      </w:hyperlink>
+      <w:hyperlink r:id="rId51" w:anchor="cite_note-15" w:history="1">
+        <w:r>
+          <w:rPr>
+            <w:rStyle w:val="Hyperlink"/>
+            <w:vertAlign w:val="superscript"/>
+          </w:rPr>
+          <w:t>[15]</w:t>
+        </w:r>
+      </w:hyperlink>
+      <w:r>
+        <w:t xml:space="preserve"> The trial jury absolved Carmack of liability, though Oculus and other corporate officers were held liable for trademark, copyright, and contract violations.</w:t>
+      </w:r>
+      <w:hyperlink r:id="rId52" w:anchor="cite_note-16" w:history="1">
+        <w:r>
+          <w:rPr>
+            <w:rStyle w:val="Hyperlink"/>
+            <w:vertAlign w:val="superscript"/>
+          </w:rPr>
+          <w:t>[16]</w:t>
+        </w:r>
+      </w:hyperlink>
+    </w:p>
+    <w:p>
+      <w:pPr>
+        <w:pStyle w:val="Content"/>
+        <w:rPr>
+          <w:vertAlign w:val="superscript"/>
+        </w:rPr>
+      </w:pPr>
+    </w:p>
+    <w:p>
+      <w:pPr>
+        <w:pStyle w:val="Content"/>
+        <w:rPr>
+          <w:vertAlign w:val="superscript"/>
+        </w:rPr>
+      </w:pPr>
+      <w:r>
+        <w:t xml:space="preserve">On November 13, 2019, Carmack announced that he is stepping down from the Oculus CTO role to become a "Consulting CTO" in order to allocate more time to his work on </w:t>
+      </w:r>
+      <w:hyperlink r:id="rId53" w:tooltip="Artificial general intelligence" w:history="1">
+        <w:r>
+          <w:rPr>
+            <w:rStyle w:val="Hyperlink"/>
+          </w:rPr>
+          <w:t>artificial general intelligence</w:t>
+        </w:r>
+      </w:hyperlink>
+      <w:r>
+        <w:t xml:space="preserve"> (AGI).</w:t>
+      </w:r>
+      <w:hyperlink r:id="rId54" w:anchor="cite_note-consultant-3" w:history="1">
+        <w:r>
+          <w:rPr>
+            <w:rStyle w:val="Hyperlink"/>
+            <w:vertAlign w:val="superscript"/>
+          </w:rPr>
+          <w:t>[3]</w:t>
+        </w:r>
+      </w:hyperlink>
+    </w:p>
+    <w:p>
+      <w:pPr>
+        <w:pStyle w:val="Content"/>
+        <w:rPr>
+          <w:vertAlign w:val="superscript"/>
+        </w:rPr>
+      </w:pPr>
+    </w:p>
+    <w:p>
+      <w:pPr>
+        <w:pStyle w:val="Content"/>
+      </w:pPr>
+      <w:r>
+        <w:t xml:space="preserve">Carmack is a well-known advocate of </w:t>
+      </w:r>
+      <w:hyperlink r:id="rId55" w:tooltip="Open-source software" w:history="1">
+        <w:r>
+          <w:rPr>
+            <w:rStyle w:val="Hyperlink"/>
+          </w:rPr>
+          <w:t>open-source software</w:t>
+        </w:r>
+      </w:hyperlink>
+      <w:r>
+        <w:t xml:space="preserve">, and has repeatedly voiced his opposition to </w:t>
+      </w:r>
+      <w:hyperlink r:id="rId56" w:tooltip="Software patent" w:history="1">
+        <w:r>
+          <w:rPr>
+            <w:rStyle w:val="Hyperlink"/>
+          </w:rPr>
+          <w:t>software patents</w:t>
+        </w:r>
+      </w:hyperlink>
+      <w:r>
+        <w:t>, equating them to robbery.</w:t>
+      </w:r>
+      <w:hyperlink r:id="rId57" w:anchor="cite_note-23" w:history="1">
+        <w:r>
+          <w:rPr>
+            <w:rStyle w:val="Hyperlink"/>
+            <w:vertAlign w:val="superscript"/>
+          </w:rPr>
+          <w:t>[23]</w:t>
+        </w:r>
+      </w:hyperlink>
+      <w:r>
+        <w:t xml:space="preserve"> He has also contributed to open source projects, such as starting the initial port of the </w:t>
+      </w:r>
+      <w:hyperlink r:id="rId58" w:tooltip="X Window System" w:history="1">
+        <w:r>
+          <w:rPr>
+            <w:rStyle w:val="Hyperlink"/>
+          </w:rPr>
+          <w:t>X Window System</w:t>
+        </w:r>
+      </w:hyperlink>
+      <w:r>
+        <w:t xml:space="preserve"> to </w:t>
+      </w:r>
+      <w:hyperlink r:id="rId59" w:tooltip="Mac OS X Server" w:history="1">
+        <w:r>
+          <w:rPr>
+            <w:rStyle w:val="Hyperlink"/>
+          </w:rPr>
+          <w:t>Mac OS X Server</w:t>
+        </w:r>
+      </w:hyperlink>
+      <w:r>
+        <w:t xml:space="preserve"> and working to improve the OpenGL drivers for Linux through the </w:t>
+      </w:r>
+      <w:hyperlink r:id="rId60" w:tooltip="Utah GLX" w:history="1">
+        <w:r>
+          <w:rPr>
+            <w:rStyle w:val="Hyperlink"/>
+          </w:rPr>
+          <w:t>Utah GLX</w:t>
+        </w:r>
+      </w:hyperlink>
+      <w:r>
+        <w:t xml:space="preserve"> project.</w:t>
+      </w:r>
+    </w:p>
+    <w:p>
+      <w:pPr>
+        <w:pStyle w:val="Content"/>
+      </w:pPr>
+    </w:p>
+    <w:p>
+      <w:pPr>
+        <w:pStyle w:val="Content"/>
+        <w:rPr>
+          <w:vertAlign w:val="superscript"/>
+        </w:rPr>
+      </w:pPr>
+      <w:r>
+        <w:t xml:space="preserve">id Software has since publicly released the source code to </w:t>
+      </w:r>
+      <w:r>
+        <w:rPr>
+          <w:i/>
+          <w:iCs/>
+        </w:rPr>
+        <w:t>Quake</w:t>
+      </w:r>
+      <w:r>
+        <w:t xml:space="preserve">, </w:t>
+      </w:r>
+      <w:r>
+        <w:rPr>
+          <w:i/>
+          <w:iCs/>
+        </w:rPr>
+        <w:t>Quake 2</w:t>
+      </w:r>
+      <w:r>
+        <w:t xml:space="preserve">, </w:t>
+      </w:r>
+      <w:r>
+        <w:rPr>
+          <w:i/>
+          <w:iCs/>
+        </w:rPr>
+        <w:t>Quake 3</w:t>
+      </w:r>
+      <w:r>
+        <w:t xml:space="preserve"> and lastly </w:t>
+      </w:r>
+      <w:r>
+        <w:rPr>
+          <w:i/>
+          <w:iCs/>
+        </w:rPr>
+        <w:t>Doom 3</w:t>
+      </w:r>
+      <w:r>
+        <w:t xml:space="preserve"> (and later the </w:t>
+      </w:r>
+      <w:r>
+        <w:rPr>
+          <w:i/>
+          <w:iCs/>
+        </w:rPr>
+        <w:t>BFG Edition</w:t>
+      </w:r>
+      <w:r>
+        <w:t xml:space="preserve">), all under the </w:t>
+      </w:r>
+      <w:hyperlink r:id="rId61" w:tooltip="GNU General Public License" w:history="1">
+        <w:r>
+          <w:rPr>
+            <w:rStyle w:val="Hyperlink"/>
+          </w:rPr>
+          <w:t>GNU General Public License</w:t>
+        </w:r>
+      </w:hyperlink>
+      <w:r>
+        <w:t xml:space="preserve"> (GPL). The </w:t>
+      </w:r>
+      <w:r>
+        <w:rPr>
+          <w:i/>
+          <w:iCs/>
+        </w:rPr>
+        <w:t>Doom</w:t>
+      </w:r>
+      <w:r>
+        <w:t xml:space="preserve"> source code was also re-released under the GPL in 1999. The </w:t>
+      </w:r>
+      <w:hyperlink r:id="rId62" w:tooltip="Id Tech 4" w:history="1">
+        <w:r>
+          <w:rPr>
+            <w:rStyle w:val="Hyperlink"/>
+          </w:rPr>
+          <w:t xml:space="preserve">id Tech </w:t>
+        </w:r>
+        <w:r>
+          <w:rPr>
+            <w:rStyle w:val="Hyperlink"/>
+          </w:rPr>
+          <w:lastRenderedPageBreak/>
+          <w:t>4</w:t>
+        </w:r>
+      </w:hyperlink>
+      <w:r>
+        <w:t xml:space="preserve"> engine, more commonly known as the "</w:t>
+      </w:r>
+      <w:hyperlink r:id="rId63" w:tooltip="Doom 3" w:history="1">
+        <w:r>
+          <w:rPr>
+            <w:rStyle w:val="Hyperlink"/>
+          </w:rPr>
+          <w:t>Doom 3</w:t>
+        </w:r>
+      </w:hyperlink>
+      <w:r>
+        <w:t xml:space="preserve"> engine", has also been released as </w:t>
+      </w:r>
+      <w:hyperlink r:id="rId64" w:tooltip="Open-source license" w:history="1">
+        <w:r>
+          <w:rPr>
+            <w:rStyle w:val="Hyperlink"/>
+          </w:rPr>
+          <w:t>open-source license</w:t>
+        </w:r>
+      </w:hyperlink>
+      <w:r>
+        <w:t xml:space="preserve"> under the GPL.</w:t>
+      </w:r>
+      <w:hyperlink r:id="rId65" w:anchor="cite_note-Doom_3_GPL_Source_Release-24" w:history="1">
+        <w:r>
+          <w:rPr>
+            <w:rStyle w:val="Hyperlink"/>
+            <w:vertAlign w:val="superscript"/>
+          </w:rPr>
+          <w:t>[24]</w:t>
+        </w:r>
+      </w:hyperlink>
+    </w:p>
+    <w:p>
+      <w:pPr>
+        <w:pStyle w:val="Content"/>
+        <w:rPr>
+          <w:vertAlign w:val="superscript"/>
+        </w:rPr>
+      </w:pPr>
+    </w:p>
+    <w:p>
+      <w:pPr>
+        <w:pStyle w:val="Content"/>
+      </w:pPr>
+      <w:r>
+        <w:t>As a game developer, Carmack differed from many of his contemporaries by avoiding commitment to a final release date for any game he was developing. Instead, when asked for a release date on a new title, Carmack would usually reply that the game would be released "when it's done."</w:t>
+      </w:r>
+      <w:hyperlink r:id="rId66" w:anchor="cite_note-34" w:history="1">
+        <w:r>
+          <w:rPr>
+            <w:rStyle w:val="Hyperlink"/>
+            <w:vertAlign w:val="superscript"/>
+          </w:rPr>
+          <w:t>[34]</w:t>
+        </w:r>
+      </w:hyperlink>
+      <w:r>
+        <w:t>. In a 2019, as a guest on the Joe Rogan podcast Carmack stated that his beliefs have changed over time. "I largely recant from that now.".</w:t>
+      </w:r>
+    </w:p>
+    <w:p>
+      <w:pPr>
+        <w:pStyle w:val="Content"/>
+      </w:pPr>
+    </w:p>
+    <w:p>
+      <w:pPr>
+        <w:pStyle w:val="Content"/>
+      </w:pPr>
+      <w:hyperlink r:id="rId67" w:anchor="Recognition" w:history="1">
+        <w:r>
+          <w:rPr>
+            <w:rStyle w:val="Hyperlink"/>
+          </w:rPr>
+          <w:t>https://en.wikipedia.org/wiki/John_Carmack#Recognition</w:t>
+        </w:r>
+      </w:hyperlink>
+    </w:p>
+    <w:p>
+      <w:pPr>
+        <w:pStyle w:val="Content"/>
+      </w:pPr>
+    </w:p>
+    <w:p>
+      <w:pPr>
+        <w:pStyle w:val="Content"/>
+      </w:pPr>
+      <w:hyperlink r:id="rId68" w:history="1">
+        <w:r>
+          <w:rPr>
+            <w:rStyle w:val="Hyperlink"/>
+          </w:rPr>
+          <w:t>https://en.wikipedia.org/wiki/Masters_of_Doom</w:t>
+        </w:r>
+      </w:hyperlink>
+    </w:p>
+    <w:p>
+      <w:pPr>
+        <w:pStyle w:val="Content"/>
+      </w:pPr>
+    </w:p>
+    <w:p>
+      <w:pPr>
+        <w:pStyle w:val="Content"/>
+      </w:pPr>
+      <w:r>
+        <w:t>He describes Carmack and Romero as the driving forces of id Software, but with very different personalities: Romero is presented as having unbridled creativity and considerable skill, but he loses focus when the spectacular success of the games allows him to adopt a rock star-like public persona. Carmack, on the other hand, is depicted as an introvert, whose unparalleled programming skills are the backbone of id Software, enabling the company to create extremely sophisticated games. However, he has little interest in – or even understanding of – the social niceties that enable people to enjoy working together.</w:t>
+      </w:r>
+    </w:p>
+    <w:p>
+      <w:pPr>
+        <w:pStyle w:val="Content"/>
+      </w:pPr>
+    </w:p>
+    <w:p>
+      <w:pPr>
+        <w:pStyle w:val="Content"/>
+      </w:pPr>
+      <w:r>
+        <w:t xml:space="preserve">Much of the book concentrates on this dynamic. While the two men initially complement each other well, eventually conflicts develop, leading Romero to be fired from the company. Carmack, the skilled creator of the complicated and fast </w:t>
+      </w:r>
+      <w:hyperlink r:id="rId69" w:tooltip="Game engine" w:history="1">
+        <w:r>
+          <w:rPr>
+            <w:rStyle w:val="Hyperlink"/>
+          </w:rPr>
+          <w:t>game engines</w:t>
+        </w:r>
+      </w:hyperlink>
+      <w:r>
+        <w:t xml:space="preserve"> the company's products use, is repeatedly referred to as the only person in the company who isn't expendable, and this gives him a great degree of authority and influence.</w:t>
+      </w:r>
+      <w:r>
+        <w:t xml:space="preserve"> However, this influence transforms id Software into a considerably less pleasant and fun place to work and causes the company's games to become increasingly repetitive, despite their technological sophistication.</w:t>
+      </w:r>
+    </w:p>
+    <w:p>
+      <w:pPr>
+        <w:pStyle w:val="Content"/>
+        <w:rPr>
+          <w:vertAlign w:val="superscript"/>
+        </w:rPr>
+      </w:pPr>
+    </w:p>
+    <w:p>
+      <w:pPr>
+        <w:pStyle w:val="Content"/>
+        <w:rPr>
+          <w:color w:val="FF0000"/>
+        </w:rPr>
+      </w:pPr>
+      <w:r>
+        <w:rPr>
+          <w:color w:val="FF0000"/>
+        </w:rPr>
+        <w:t>Sources:</w:t>
+      </w:r>
+    </w:p>
+    <w:p>
+      <w:pPr>
+        <w:pStyle w:val="Content"/>
+        <w:rPr>
+          <w:color w:val="FF0000"/>
+        </w:rPr>
+      </w:pPr>
+      <w:hyperlink r:id="rId70" w:history="1">
+        <w:r>
+          <w:rPr>
+            <w:rStyle w:val="Hyperlink"/>
+            <w:color w:val="FF0000"/>
+          </w:rPr>
+          <w:t>https://en.wikipedia.org/wiki/John_Carmack</w:t>
+        </w:r>
+      </w:hyperlink>
+    </w:p>
+    <w:p>
+      <w:pPr>
+        <w:pStyle w:val="Content"/>
+      </w:pPr>
+    </w:p>
+    <w:p>
+      <w:pPr>
+        <w:pStyle w:val="Content"/>
+      </w:pPr>
+      <w:r>
+        <w:t>https://peoplepill.com/people/john-carmack/</w:t>
+      </w:r>
+    </w:p>
+    <w:p>
+      <w:pPr>
+        <w:pStyle w:val="Content"/>
+      </w:pPr>
+    </w:p>
+    <w:p>
+      <w:pPr>
+        <w:pStyle w:val="Content"/>
+        <w:rPr>
+          <w:rStyle w:val="Hyperlink"/>
+        </w:rPr>
+      </w:pPr>
+      <w:hyperlink r:id="rId71" w:anchor="Recognition" w:history="1">
+        <w:r>
+          <w:rPr>
+            <w:rStyle w:val="Hyperlink"/>
+          </w:rPr>
+          <w:t>https://en.wikipedia.org/wiki/John_Carmack#Recognition</w:t>
+        </w:r>
+      </w:hyperlink>
+    </w:p>
+    <w:p>
+      <w:pPr>
+        <w:pStyle w:val="Content"/>
+        <w:rPr>
+          <w:rStyle w:val="Hyperlink"/>
+        </w:rPr>
+      </w:pPr>
+    </w:p>
+    <w:p>
+      <w:pPr>
+        <w:pStyle w:val="Content"/>
+      </w:pPr>
+      <w:r>
+        <w:t>https://selftaught.blog/300-pages-interviews-john-carmack/#more-170</w:t>
+      </w:r>
+    </w:p>
+    <w:sdt>
+      <w:sdtPr>
+        <w:id w:val="1994981282"/>
+        <w:docPartObj>
+          <w:docPartGallery w:val="Bibliographies"/>
+          <w:docPartUnique/>
+        </w:docPartObj>
+      </w:sdtPr>
+      <w:sdtEndPr>
+        <w:rPr>
+          <w:rFonts w:asciiTheme="minorHAnsi" w:eastAsiaTheme="minorEastAsia" w:hAnsiTheme="minorHAnsi" w:cstheme="minorBidi"/>
+          <w:color w:val="082A75" w:themeColor="text2"/>
+          <w:kern w:val="0"/>
+          <w:sz w:val="28"/>
+          <w:szCs w:val="22"/>
+        </w:rPr>
+      </w:sdtEndPr>
+      <w:sdtContent>
+        <w:p>
+          <w:pPr>
+            <w:pStyle w:val="Heading1"/>
+            <w:tabs>
+              <w:tab w:val="center" w:pos="4968"/>
+            </w:tabs>
+          </w:pPr>
+          <w:r>
+            <w:t>References</w:t>
+          </w:r>
+          <w:r>
+            <w:tab/>
+          </w:r>
+        </w:p>
+        <w:sdt>
+          <w:sdtPr>
+            <w:id w:val="-573587230"/>
+            <w:bibliography/>
+          </w:sdtPr>
+          <w:sdtContent>
+            <w:p>
+              <w:pPr>
+                <w:pStyle w:val="Bibliography"/>
+                <w:ind w:left="720" w:hanging="720"/>
+                <w:rPr>
+                  <w:noProof/>
+                  <w:sz w:val="24"/>
+                  <w:szCs w:val="24"/>
+                </w:rPr>
+              </w:pPr>
+              <w:r>
+                <w:rPr>
+                  <w:b w:val="0"/>
+                </w:rPr>
+                <w:fldChar w:fldCharType="begin"/>
+              </w:r>
+              <w:r>
+                <w:instrText xml:space="preserve"> BIBLIOGRAPHY </w:instrText>
+              </w:r>
+              <w:r>
+                <w:rPr>
+                  <w:b w:val="0"/>
+                </w:rPr>
+                <w:fldChar w:fldCharType="separate"/>
+              </w:r>
+              <w:r>
+                <w:rPr>
+                  <w:noProof/>
+                </w:rPr>
+                <w:t xml:space="preserve">Althoff, C. (n.d.). </w:t>
+              </w:r>
+              <w:r>
+                <w:rPr>
+                  <w:i/>
+                  <w:iCs/>
+                  <w:noProof/>
+                </w:rPr>
+                <w:t>selftaught.blog</w:t>
+              </w:r>
+              <w:r>
+                <w:rPr>
+                  <w:noProof/>
+                </w:rPr>
+                <w:t>. Retrieved from https://selftaught.blog/300-pages-interviews-john-carmack/#more-170</w:t>
+              </w:r>
+            </w:p>
+            <w:p>
+              <w:pPr>
+                <w:pStyle w:val="Bibliography"/>
+                <w:ind w:left="720" w:hanging="720"/>
+                <w:rPr>
+                  <w:noProof/>
+                </w:rPr>
+              </w:pPr>
+              <w:r>
+                <w:rPr>
+                  <w:noProof/>
+                </w:rPr>
+                <w:t>Carmack, J. (2014, Jan 17). Retrieved from Twitter: https://twitter.com/id_aa_carmack/status/424280173437919232?lang=en</w:t>
+              </w:r>
+            </w:p>
+            <w:p>
+              <w:pPr>
+                <w:pStyle w:val="Bibliography"/>
+                <w:ind w:left="720" w:hanging="720"/>
+                <w:rPr>
+                  <w:noProof/>
+                </w:rPr>
+              </w:pPr>
+              <w:r>
+                <w:rPr>
+                  <w:noProof/>
+                </w:rPr>
+                <w:t xml:space="preserve">Kushner, D. (2003). Masters of Doom. In D. Kushner, </w:t>
+              </w:r>
+              <w:r>
+                <w:rPr>
+                  <w:i/>
+                  <w:iCs/>
+                  <w:noProof/>
+                </w:rPr>
+                <w:t>Masters of Doom</w:t>
+              </w:r>
+              <w:r>
+                <w:rPr>
+                  <w:noProof/>
+                </w:rPr>
+                <w:t xml:space="preserve"> (p. 352).</w:t>
+              </w:r>
+            </w:p>
+            <w:p>
+              <w:pPr>
+                <w:pStyle w:val="Bibliography"/>
+                <w:ind w:left="720" w:hanging="720"/>
+                <w:rPr>
+                  <w:noProof/>
+                </w:rPr>
+              </w:pPr>
+              <w:r>
+                <w:rPr>
+                  <w:noProof/>
+                </w:rPr>
+                <w:t>Romero, J. (2006, May 15). Retrieved from http://legacy.3drealms.com/news/2006/05/the_apogee_legacy_19.html</w:t>
+              </w:r>
+            </w:p>
+            <w:p>
+              <w:pPr>
+                <w:pStyle w:val="Bibliography"/>
+                <w:ind w:left="720" w:hanging="720"/>
+                <w:rPr>
+                  <w:noProof/>
+                </w:rPr>
+              </w:pPr>
+              <w:r>
+                <w:rPr>
+                  <w:noProof/>
+                </w:rPr>
+                <w:t>Spectrum. (2002, Aug 1). Retrieved from https://spectrum.ieee.org/consumer-electronics/gaming/the-video-game-software-wizardry-of-id</w:t>
+              </w:r>
+            </w:p>
+            <w:p>
+              <w:r>
+                <w:rPr>
+                  <w:b w:val="0"/>
+                  <w:bCs/>
+                  <w:noProof/>
+                </w:rPr>
+                <w:fldChar w:fldCharType="end"/>
+              </w:r>
+            </w:p>
+          </w:sdtContent>
+        </w:sdt>
+      </w:sdtContent>
+    </w:sdt>
+    <w:p>
+      <w:pPr>
+        <w:pStyle w:val="Content"/>
+      </w:pPr>
+    </w:p>
+    <w:p>
+      <w:pPr>
+        <w:pStyle w:val="Content"/>
+      </w:pPr>
+    </w:p>
     <w:sectPr>
-      <w:headerReference w:type="default" r:id="rId10"/>
-      <w:footerReference w:type="default" r:id="rId11"/>
+      <w:headerReference w:type="default" r:id="rId72"/>
+      <w:footerReference w:type="default" r:id="rId73"/>
       <w:pgSz w:w="12240" w:h="15840"/>
       <w:pgMar w:top="720" w:right="1152" w:bottom="720" w:left="1152" w:header="0" w:footer="288" w:gutter="0"/>
       <w:pgNumType w:start="1"/>
@@ -1085,7 +2959,7 @@
   </w:docDefaults>
   <w:latentStyles w:defLockedState="0" w:defUIPriority="99" w:defSemiHidden="0" w:defUnhideWhenUsed="0" w:defQFormat="0" w:count="376">
     <w:lsdException w:name="Normal" w:uiPriority="0" w:qFormat="1"/>
-    <w:lsdException w:name="heading 1" w:uiPriority="7" w:qFormat="1"/>
+    <w:lsdException w:name="heading 1" w:uiPriority="9" w:qFormat="1"/>
     <w:lsdException w:name="heading 2" w:uiPriority="4" w:qFormat="1"/>
     <w:lsdException w:name="heading 3" w:semiHidden="1" w:uiPriority="5" w:unhideWhenUsed="1" w:qFormat="1"/>
     <w:lsdException w:name="heading 4" w:semiHidden="1" w:uiPriority="1" w:unhideWhenUsed="1" w:qFormat="1"/>
@@ -1480,7 +3354,7 @@
     <w:name w:val="heading 1"/>
     <w:basedOn w:val="Normal"/>
     <w:link w:val="Heading1Char"/>
-    <w:uiPriority w:val="4"/>
+    <w:uiPriority w:val="9"/>
     <w:qFormat/>
     <w:rsid w:val="00D077E9"/>
     <w:pPr>
@@ -1636,7 +3510,7 @@
     <w:name w:val="Heading 1 Char"/>
     <w:basedOn w:val="DefaultParagraphFont"/>
     <w:link w:val="Heading1"/>
-    <w:uiPriority w:val="4"/>
+    <w:uiPriority w:val="9"/>
     <w:rsid w:val="00D077E9"/>
     <w:rPr>
       <w:rFonts w:asciiTheme="majorHAnsi" w:eastAsiaTheme="majorEastAsia" w:hAnsiTheme="majorHAnsi" w:cstheme="majorBidi"/>
@@ -1776,6 +3650,49 @@
       <w:szCs w:val="22"/>
     </w:rPr>
   </w:style>
+  <w:style w:type="character" w:styleId="Hyperlink">
+    <w:name w:val="Hyperlink"/>
+    <w:basedOn w:val="DefaultParagraphFont"/>
+    <w:uiPriority w:val="99"/>
+    <w:unhideWhenUsed/>
+    <w:rsid w:val="008F4E45"/>
+    <w:rPr>
+      <w:color w:val="3592CF" w:themeColor="hyperlink"/>
+      <w:u w:val="single"/>
+    </w:rPr>
+  </w:style>
+  <w:style w:type="character" w:styleId="UnresolvedMention">
+    <w:name w:val="Unresolved Mention"/>
+    <w:basedOn w:val="DefaultParagraphFont"/>
+    <w:uiPriority w:val="99"/>
+    <w:semiHidden/>
+    <w:unhideWhenUsed/>
+    <w:rsid w:val="008F4E45"/>
+    <w:rPr>
+      <w:color w:val="605E5C"/>
+      <w:shd w:val="clear" w:color="auto" w:fill="E1DFDD"/>
+    </w:rPr>
+  </w:style>
+  <w:style w:type="character" w:styleId="FollowedHyperlink">
+    <w:name w:val="FollowedHyperlink"/>
+    <w:basedOn w:val="DefaultParagraphFont"/>
+    <w:uiPriority w:val="99"/>
+    <w:semiHidden/>
+    <w:unhideWhenUsed/>
+    <w:rsid w:val="00C106D4"/>
+    <w:rPr>
+      <w:color w:val="3592CF" w:themeColor="followedHyperlink"/>
+      <w:u w:val="single"/>
+    </w:rPr>
+  </w:style>
+  <w:style w:type="paragraph" w:styleId="Bibliography">
+    <w:name w:val="Bibliography"/>
+    <w:basedOn w:val="Normal"/>
+    <w:next w:val="Normal"/>
+    <w:uiPriority w:val="37"/>
+    <w:unhideWhenUsed/>
+    <w:rsid w:val="003421B0"/>
+  </w:style>
 </w:styles>
 </file>
 
@@ -1838,136 +3755,6 @@
         </w:p>
       </w:docPartBody>
     </w:docPart>
-    <w:docPart>
-      <w:docPartPr>
-        <w:name w:val="0B51B56CE688496AAB28243C4E15DC29"/>
-        <w:category>
-          <w:name w:val="General"/>
-          <w:gallery w:val="placeholder"/>
-        </w:category>
-        <w:types>
-          <w:type w:val="bbPlcHdr"/>
-        </w:types>
-        <w:behaviors>
-          <w:behavior w:val="content"/>
-        </w:behaviors>
-        <w:guid w:val="{2F76E3CE-87B8-4C9D-806F-7784CFDC7501}"/>
-      </w:docPartPr>
-      <w:docPartBody>
-        <w:p>
-          <w:pPr>
-            <w:pStyle w:val="0B51B56CE688496AAB28243C4E15DC29"/>
-          </w:pPr>
-          <w:r>
-            <w:t>Subtitle Text Here</w:t>
-          </w:r>
-        </w:p>
-      </w:docPartBody>
-    </w:docPart>
-    <w:docPart>
-      <w:docPartPr>
-        <w:name w:val="CE346D82E76E40978FF9310F5148BDCE"/>
-        <w:category>
-          <w:name w:val="General"/>
-          <w:gallery w:val="placeholder"/>
-        </w:category>
-        <w:types>
-          <w:type w:val="bbPlcHdr"/>
-        </w:types>
-        <w:behaviors>
-          <w:behavior w:val="content"/>
-        </w:behaviors>
-        <w:guid w:val="{7C444FA9-8C6A-4B33-BA16-1D02A148FCE1}"/>
-      </w:docPartPr>
-      <w:docPartBody>
-        <w:p>
-          <w:pPr>
-            <w:pStyle w:val="CE346D82E76E40978FF9310F5148BDCE"/>
-          </w:pPr>
-          <w:r>
-            <w:t>To get started right away, just tap any placeholder text (such as this) and start typing to replace it with your own.</w:t>
-          </w:r>
-        </w:p>
-      </w:docPartBody>
-    </w:docPart>
-    <w:docPart>
-      <w:docPartPr>
-        <w:name w:val="F42CBEC855374128BCC43D2F77ECB635"/>
-        <w:category>
-          <w:name w:val="General"/>
-          <w:gallery w:val="placeholder"/>
-        </w:category>
-        <w:types>
-          <w:type w:val="bbPlcHdr"/>
-        </w:types>
-        <w:behaviors>
-          <w:behavior w:val="content"/>
-        </w:behaviors>
-        <w:guid w:val="{32563357-8A54-470C-99A6-C40A5FB9F7D6}"/>
-      </w:docPartPr>
-      <w:docPartBody>
-        <w:p>
-          <w:pPr>
-            <w:pStyle w:val="F42CBEC855374128BCC43D2F77ECB635"/>
-          </w:pPr>
-          <w:r>
-            <w:t xml:space="preserve">Want to insert a picture from your files or add a shape, text box, or table? You got it! On the Insert tab of the ribbon, just tap the option you need. </w:t>
-          </w:r>
-        </w:p>
-      </w:docPartBody>
-    </w:docPart>
-    <w:docPart>
-      <w:docPartPr>
-        <w:name w:val="61F41AC605CD4065B7DE0EFF29BED532"/>
-        <w:category>
-          <w:name w:val="General"/>
-          <w:gallery w:val="placeholder"/>
-        </w:category>
-        <w:types>
-          <w:type w:val="bbPlcHdr"/>
-        </w:types>
-        <w:behaviors>
-          <w:behavior w:val="content"/>
-        </w:behaviors>
-        <w:guid w:val="{D66752EE-07B6-4B09-9FC5-59FE23F23661}"/>
-      </w:docPartPr>
-      <w:docPartBody>
-        <w:p>
-          <w:pPr>
-            <w:pStyle w:val="61F41AC605CD4065B7DE0EFF29BED532"/>
-          </w:pPr>
-          <w:r>
-            <w:t>To get started right away, just tap any placeholder text (such as this) and start typing to replace it with your own.</w:t>
-          </w:r>
-        </w:p>
-      </w:docPartBody>
-    </w:docPart>
-    <w:docPart>
-      <w:docPartPr>
-        <w:name w:val="8BC266B5C5324DE797F7A93B215C707D"/>
-        <w:category>
-          <w:name w:val="General"/>
-          <w:gallery w:val="placeholder"/>
-        </w:category>
-        <w:types>
-          <w:type w:val="bbPlcHdr"/>
-        </w:types>
-        <w:behaviors>
-          <w:behavior w:val="content"/>
-        </w:behaviors>
-        <w:guid w:val="{D88F7712-AE1B-47D7-948C-BFAE037C7F68}"/>
-      </w:docPartPr>
-      <w:docPartBody>
-        <w:p>
-          <w:pPr>
-            <w:pStyle w:val="8BC266B5C5324DE797F7A93B215C707D"/>
-          </w:pPr>
-          <w:r>
-            <w:t xml:space="preserve">Want to insert a picture from your files or add a shape, text box, or table? You got it! On the Insert tab of the ribbon, just tap the option you need. </w:t>
-          </w:r>
-        </w:p>
-      </w:docPartBody>
-    </w:docPart>
   </w:docParts>
 </w:glossaryDocument>
 </file>
@@ -1979,14 +3766,14 @@
     <w:charset w:val="00"/>
     <w:family w:val="swiss"/>
     <w:pitch w:val="variable"/>
-    <w:sig w:usb0="E4002EFF" w:usb1="C000247B" w:usb2="00000009" w:usb3="00000000" w:csb0="000001FF" w:csb1="00000000"/>
+    <w:sig w:usb0="E0002AFF" w:usb1="4000ACFF" w:usb2="00000001" w:usb3="00000000" w:csb0="000001FF" w:csb1="00000000"/>
   </w:font>
   <w:font w:name="Times New Roman">
     <w:panose1 w:val="02020603050405020304"/>
     <w:charset w:val="00"/>
     <w:family w:val="roman"/>
     <w:pitch w:val="variable"/>
-    <w:sig w:usb0="E0002EFF" w:usb1="C000785B" w:usb2="00000009" w:usb3="00000000" w:csb0="000001FF" w:csb1="00000000"/>
+    <w:sig w:usb0="E0002AFF" w:usb1="C0007843" w:usb2="00000009" w:usb3="00000000" w:csb0="000001FF" w:csb1="00000000"/>
   </w:font>
   <w:font w:name="MS Mincho">
     <w:altName w:val="ＭＳ 明朝"/>
@@ -2001,7 +3788,7 @@
     <w:charset w:val="00"/>
     <w:family w:val="swiss"/>
     <w:pitch w:val="variable"/>
-    <w:sig w:usb0="E0002EFF" w:usb1="C000785B" w:usb2="00000009" w:usb3="00000000" w:csb0="000001FF" w:csb1="00000000"/>
+    <w:sig w:usb0="E0002AFF" w:usb1="C0007843" w:usb2="00000009" w:usb3="00000000" w:csb0="000001FF" w:csb1="00000000"/>
   </w:font>
   <w:font w:name="MS Gothic">
     <w:altName w:val="ＭＳ ゴシック"/>
@@ -2023,7 +3810,7 @@
     <w:charset w:val="00"/>
     <w:family w:val="swiss"/>
     <w:pitch w:val="variable"/>
-    <w:sig w:usb0="E4002EFF" w:usb1="C000247B" w:usb2="00000009" w:usb3="00000000" w:csb0="000001FF" w:csb1="00000000"/>
+    <w:sig w:usb0="A0002AEF" w:usb1="4000207B" w:usb2="00000000" w:usb3="00000000" w:csb0="000001FF" w:csb1="00000000"/>
   </w:font>
 </w:fonts>
 </file>
@@ -2044,6 +3831,8 @@
   </w:compat>
   <w:rsids>
     <w:rsidRoot w:val="00FC64F4"/>
+    <w:rsid w:val="00B23AD9"/>
+    <w:rsid w:val="00F66800"/>
     <w:rsid w:val="00FC64F4"/>
   </w:rsids>
   <m:mathPr>
@@ -2823,6 +4612,21 @@
 </file>
 
 <file path=customXml/item1.xml><?xml version="1.0" encoding="utf-8"?>
+<p:properties xmlns:p="http://schemas.microsoft.com/office/2006/metadata/properties" xmlns:xsi="http://www.w3.org/2001/XMLSchema-instance" xmlns:pc="http://schemas.microsoft.com/office/infopath/2007/PartnerControls">
+  <documentManagement/>
+</p:properties>
+</file>
+
+<file path=customXml/item2.xml><?xml version="1.0" encoding="utf-8"?>
+<?mso-contentType ?>
+<FormTemplates xmlns="http://schemas.microsoft.com/sharepoint/v3/contenttype/forms">
+  <Display>DocumentLibraryForm</Display>
+  <Edit>DocumentLibraryForm</Edit>
+  <New>DocumentLibraryForm</New>
+</FormTemplates>
+</file>
+
+<file path=customXml/item3.xml><?xml version="1.0" encoding="utf-8"?>
 <ct:contentTypeSchema xmlns:ct="http://schemas.microsoft.com/office/2006/metadata/contentType" xmlns:ma="http://schemas.microsoft.com/office/2006/metadata/properties/metaAttributes" ct:_="" ma:_="" ma:contentTypeName="Document" ma:contentTypeID="0x01010004DF67CFDE8C5D45B894E976AF8D9EC1" ma:contentTypeVersion="9" ma:contentTypeDescription="Create a new document." ma:contentTypeScope="" ma:versionID="947b9fa46366b5b9a6f787d004ee45c1">
   <xsd:schema xmlns:xsd="http://www.w3.org/2001/XMLSchema" xmlns:xs="http://www.w3.org/2001/XMLSchema" xmlns:p="http://schemas.microsoft.com/office/2006/metadata/properties" xmlns:ns3="a9c8593a-8adc-4031-8aee-2c7f39875d64" targetNamespace="http://schemas.microsoft.com/office/2006/metadata/properties" ma:root="true" ma:fieldsID="3884938bc18393dfaf085f46bca879e1" ns3:_="">
     <xsd:import namespace="a9c8593a-8adc-4031-8aee-2c7f39875d64"/>
@@ -3000,22 +4804,135 @@
 </ct:contentTypeSchema>
 </file>
 
-<file path=customXml/item2.xml><?xml version="1.0" encoding="utf-8"?>
-<?mso-contentType ?>
-<FormTemplates xmlns="http://schemas.microsoft.com/sharepoint/v3/contenttype/forms">
-  <Display>DocumentLibraryForm</Display>
-  <Edit>DocumentLibraryForm</Edit>
-  <New>DocumentLibraryForm</New>
-</FormTemplates>
-</file>
-
-<file path=customXml/item3.xml><?xml version="1.0" encoding="utf-8"?>
-<p:properties xmlns:p="http://schemas.microsoft.com/office/2006/metadata/properties" xmlns:xsi="http://www.w3.org/2001/XMLSchema-instance" xmlns:pc="http://schemas.microsoft.com/office/infopath/2007/PartnerControls">
-  <documentManagement/>
-</p:properties>
+<file path=customXml/item4.xml><?xml version="1.0" encoding="utf-8"?>
+<b:Sources xmlns:b="http://schemas.openxmlformats.org/officeDocument/2006/bibliography" xmlns="http://schemas.openxmlformats.org/officeDocument/2006/bibliography" SelectedStyle="\APASixthEditionOfficeOnline.xsl" StyleName="APA" Version="6">
+  <b:Source>
+    <b:Tag>sel</b:Tag>
+    <b:SourceType>InternetSite</b:SourceType>
+    <b:Guid>{26CECF01-6660-4A52-B730-0A8C9F88F691}</b:Guid>
+    <b:Title>selftaught.blog</b:Title>
+    <b:URL>https://selftaught.blog/300-pages-interviews-john-carmack/#more-170</b:URL>
+    <b:Author>
+      <b:Author>
+        <b:NameList>
+          <b:Person>
+            <b:Last>Althoff</b:Last>
+            <b:First>Cory</b:First>
+          </b:Person>
+        </b:NameList>
+      </b:Author>
+    </b:Author>
+    <b:RefOrder>2</b:RefOrder>
+  </b:Source>
+  <b:Source>
+    <b:Tag>Kus03</b:Tag>
+    <b:SourceType>BookSection</b:SourceType>
+    <b:Guid>{7FB52457-765B-4728-860A-D29476599E25}</b:Guid>
+    <b:Author>
+      <b:Author>
+        <b:NameList>
+          <b:Person>
+            <b:Last>Kushner</b:Last>
+            <b:First>David</b:First>
+          </b:Person>
+        </b:NameList>
+      </b:Author>
+      <b:BookAuthor>
+        <b:NameList>
+          <b:Person>
+            <b:Last>Kushner</b:Last>
+            <b:First>David</b:First>
+          </b:Person>
+        </b:NameList>
+      </b:BookAuthor>
+    </b:Author>
+    <b:Title>Masters of Doom</b:Title>
+    <b:Year>2003</b:Year>
+    <b:BookTitle>Masters of Doom</b:BookTitle>
+    <b:Pages>352</b:Pages>
+    <b:RefOrder>1</b:RefOrder>
+  </b:Source>
+  <b:Source>
+    <b:Tag>Joh14</b:Tag>
+    <b:SourceType>InternetSite</b:SourceType>
+    <b:Guid>{3D7D4A2E-687F-4C0E-871E-3A8FF35E8677}</b:Guid>
+    <b:Year>2014</b:Year>
+    <b:Author>
+      <b:Author>
+        <b:NameList>
+          <b:Person>
+            <b:Last>Carmack</b:Last>
+            <b:First>John</b:First>
+          </b:Person>
+        </b:NameList>
+      </b:Author>
+    </b:Author>
+    <b:InternetSiteTitle>Twitter</b:InternetSiteTitle>
+    <b:Month>Jan</b:Month>
+    <b:Day>17</b:Day>
+    <b:URL>https://twitter.com/id_aa_carmack/status/424280173437919232?lang=en</b:URL>
+    <b:RefOrder>3</b:RefOrder>
+  </b:Source>
+  <b:Source>
+    <b:Tag>Joh06</b:Tag>
+    <b:SourceType>InternetSite</b:SourceType>
+    <b:Guid>{932F403E-EBD4-400C-A81E-422C9C51FFD1}</b:Guid>
+    <b:Author>
+      <b:Author>
+        <b:NameList>
+          <b:Person>
+            <b:Last>Romero</b:Last>
+            <b:First>John</b:First>
+          </b:Person>
+        </b:NameList>
+      </b:Author>
+    </b:Author>
+    <b:Year>2006</b:Year>
+    <b:Month>May</b:Month>
+    <b:Day>15</b:Day>
+    <b:URL>http://legacy.3drealms.com/news/2006/05/the_apogee_legacy_19.html</b:URL>
+    <b:RefOrder>4</b:RefOrder>
+  </b:Source>
+  <b:Source>
+    <b:Tag>Dav02</b:Tag>
+    <b:SourceType>InternetSite</b:SourceType>
+    <b:Guid>{26732768-F822-4858-AF38-351CD24CAF5D}</b:Guid>
+    <b:Author>
+      <b:Author>
+        <b:NameList>
+          <b:Person>
+            <b:Last>Spectrum</b:Last>
+          </b:Person>
+        </b:NameList>
+      </b:Author>
+    </b:Author>
+    <b:Year>2002</b:Year>
+    <b:Month>Aug</b:Month>
+    <b:Day>1</b:Day>
+    <b:URL>https://spectrum.ieee.org/consumer-electronics/gaming/the-video-game-software-wizardry-of-id</b:URL>
+    <b:RefOrder>5</b:RefOrder>
+  </b:Source>
+</b:Sources>
 </file>
 
 <file path=customXml/itemProps1.xml><?xml version="1.0" encoding="utf-8"?>
+<ds:datastoreItem xmlns:ds="http://schemas.openxmlformats.org/officeDocument/2006/customXml" ds:itemID="{21FBC75A-100F-44F4-85A1-002ED7ABFCA3}">
+  <ds:schemaRefs>
+    <ds:schemaRef ds:uri="http://schemas.microsoft.com/office/2006/metadata/properties"/>
+    <ds:schemaRef ds:uri="http://schemas.microsoft.com/office/infopath/2007/PartnerControls"/>
+  </ds:schemaRefs>
+</ds:datastoreItem>
+</file>
+
+<file path=customXml/itemProps2.xml><?xml version="1.0" encoding="utf-8"?>
+<ds:datastoreItem xmlns:ds="http://schemas.openxmlformats.org/officeDocument/2006/customXml" ds:itemID="{D276218D-4D55-46B9-BC2E-E625FDEB1766}">
+  <ds:schemaRefs>
+    <ds:schemaRef ds:uri="http://schemas.microsoft.com/sharepoint/v3/contenttype/forms"/>
+  </ds:schemaRefs>
+</ds:datastoreItem>
+</file>
+
+<file path=customXml/itemProps3.xml><?xml version="1.0" encoding="utf-8"?>
 <ds:datastoreItem xmlns:ds="http://schemas.openxmlformats.org/officeDocument/2006/customXml" ds:itemID="{060E729E-A9C1-4B6E-B5C7-03BFC42CC211}">
   <ds:schemaRefs>
     <ds:schemaRef ds:uri="http://schemas.microsoft.com/office/2006/metadata/contentType"/>
@@ -3033,19 +4950,10 @@
 </ds:datastoreItem>
 </file>
 
-<file path=customXml/itemProps2.xml><?xml version="1.0" encoding="utf-8"?>
-<ds:datastoreItem xmlns:ds="http://schemas.openxmlformats.org/officeDocument/2006/customXml" ds:itemID="{D276218D-4D55-46B9-BC2E-E625FDEB1766}">
+<file path=customXml/itemProps4.xml><?xml version="1.0" encoding="utf-8"?>
+<ds:datastoreItem xmlns:ds="http://schemas.openxmlformats.org/officeDocument/2006/customXml" ds:itemID="{516049C9-2C99-45CF-B159-EF405DE61BFA}">
   <ds:schemaRefs>
-    <ds:schemaRef ds:uri="http://schemas.microsoft.com/sharepoint/v3/contenttype/forms"/>
-  </ds:schemaRefs>
-</ds:datastoreItem>
-</file>
-
-<file path=customXml/itemProps3.xml><?xml version="1.0" encoding="utf-8"?>
-<ds:datastoreItem xmlns:ds="http://schemas.openxmlformats.org/officeDocument/2006/customXml" ds:itemID="{21FBC75A-100F-44F4-85A1-002ED7ABFCA3}">
-  <ds:schemaRefs>
-    <ds:schemaRef ds:uri="http://schemas.microsoft.com/office/2006/metadata/properties"/>
-    <ds:schemaRef ds:uri="http://schemas.microsoft.com/office/infopath/2007/PartnerControls"/>
+    <ds:schemaRef ds:uri="http://schemas.openxmlformats.org/officeDocument/2006/bibliography"/>
   </ds:schemaRefs>
 </ds:datastoreItem>
 </file>
</xml_diff>

<commit_message>
forgot to click 'update references' yesterday before submitting in the word doc, both the PDF and the Word doc now include all the references in the References section
</commit_message>
<xml_diff>
--- a/John Carmack.docx
+++ b/John Carmack.docx
@@ -859,32 +859,16 @@
         <w:t>held in the same esteem as the</w:t>
       </w:r>
       <w:r>
-        <w:t xml:space="preserve"> Steve </w:t>
-      </w:r>
-      <w:proofErr w:type="spellStart"/>
-      <w:r>
-        <w:t>Wozniak</w:t>
-      </w:r>
-      <w:r>
-        <w:t>s</w:t>
-      </w:r>
-      <w:proofErr w:type="spellEnd"/>
-      <w:r>
-        <w:t xml:space="preserve"> and </w:t>
+        <w:t xml:space="preserve"> Steve Wozniak</w:t>
+      </w:r>
+      <w:r>
+        <w:t xml:space="preserve">s and </w:t>
       </w:r>
       <w:r>
         <w:t xml:space="preserve">the </w:t>
       </w:r>
       <w:r>
-        <w:t xml:space="preserve">Ken </w:t>
-      </w:r>
-      <w:proofErr w:type="spellStart"/>
-      <w:r>
-        <w:t>Russells</w:t>
-      </w:r>
-      <w:proofErr w:type="spellEnd"/>
-      <w:r>
-        <w:t xml:space="preserve"> he had read about</w:t>
+        <w:t>Ken Russells he had read about</w:t>
       </w:r>
       <w:r>
         <w:t xml:space="preserve">. </w:t>
@@ -1136,21 +1120,13 @@
         <w:t>Carmack</w:t>
       </w:r>
       <w:r>
-        <w:t xml:space="preserve"> became a freelance game developer, and sold his games to </w:t>
-      </w:r>
-      <w:proofErr w:type="spellStart"/>
-      <w:r>
-        <w:t>Soft</w:t>
+        <w:t xml:space="preserve"> became a freelance game developer, and sold his games to Soft</w:t>
       </w:r>
       <w:r>
         <w:t>D</w:t>
       </w:r>
       <w:r>
-        <w:t>isk</w:t>
-      </w:r>
-      <w:proofErr w:type="spellEnd"/>
-      <w:r>
-        <w:t>, a small company in Shreveport, Louisiana</w:t>
+        <w:t>isk, a small company in Shreveport, Louisiana</w:t>
       </w:r>
       <w:r>
         <w:t xml:space="preserve">. </w:t>
@@ -1213,7 +1189,7 @@
             <w:rPr>
               <w:noProof/>
             </w:rPr>
-            <w:t>(Carmack, 2014)</w:t>
+            <w:t>(Carmack, Twitter, 2014)</w:t>
           </w:r>
           <w:r>
             <w:fldChar w:fldCharType="end"/>
@@ -1251,15 +1227,7 @@
         <w:t xml:space="preserve"> who would </w:t>
       </w:r>
       <w:r>
-        <w:t xml:space="preserve">also later play a pivotal role in id Software. At </w:t>
-      </w:r>
-      <w:proofErr w:type="spellStart"/>
-      <w:r>
-        <w:t>SoftDisk</w:t>
-      </w:r>
-      <w:proofErr w:type="spellEnd"/>
-      <w:r>
-        <w:t xml:space="preserve">, the group </w:t>
+        <w:t xml:space="preserve">also later play a pivotal role in id Software. At SoftDisk, the group </w:t>
       </w:r>
       <w:r>
         <w:t xml:space="preserve">developed games for </w:t>
@@ -1287,15 +1255,7 @@
         <w:t xml:space="preserve">. </w:t>
       </w:r>
       <w:r>
-        <w:t xml:space="preserve">While still being employed by </w:t>
-      </w:r>
-      <w:proofErr w:type="spellStart"/>
-      <w:r>
-        <w:t>SoftDisk</w:t>
-      </w:r>
-      <w:proofErr w:type="spellEnd"/>
-      <w:r>
-        <w:t xml:space="preserve">, the group </w:t>
+        <w:t xml:space="preserve">While still being employed by SoftDisk, the group </w:t>
       </w:r>
       <w:r>
         <w:t xml:space="preserve">would develop </w:t>
@@ -1489,21 +1449,12 @@
       <w:r>
         <w:t xml:space="preserve">ere </w:t>
       </w:r>
-      <w:proofErr w:type="spellStart"/>
       <w:r>
         <w:rPr>
           <w:i/>
           <w:iCs/>
         </w:rPr>
-        <w:t>Hovertank</w:t>
-      </w:r>
-      <w:proofErr w:type="spellEnd"/>
-      <w:r>
-        <w:rPr>
-          <w:i/>
-          <w:iCs/>
-        </w:rPr>
-        <w:t xml:space="preserve"> 3D </w:t>
+        <w:t xml:space="preserve">Hovertank 3D </w:t>
       </w:r>
       <w:r>
         <w:t xml:space="preserve">and </w:t>
@@ -1637,15 +1588,7 @@
         <w:t xml:space="preserve">. </w:t>
       </w:r>
       <w:r>
-        <w:t xml:space="preserve">id, now free of their contractual obligations to </w:t>
-      </w:r>
-      <w:proofErr w:type="spellStart"/>
-      <w:r>
-        <w:t>SoftDisk</w:t>
-      </w:r>
-      <w:proofErr w:type="spellEnd"/>
-      <w:r>
-        <w:t>, wanted to move o</w:t>
+        <w:t>id, now free of their contractual obligations to SoftDisk, wanted to move o</w:t>
       </w:r>
       <w:r>
         <w:t xml:space="preserve">n </w:t>
@@ -1837,7 +1780,6 @@
       <w:r>
         <w:t xml:space="preserve">, Carmack decided to experiment with the 3D engine of </w:t>
       </w:r>
-      <w:proofErr w:type="spellStart"/>
       <w:r>
         <w:rPr>
           <w:i/>
@@ -1845,7 +1787,6 @@
         </w:rPr>
         <w:t>Shadowcaster</w:t>
       </w:r>
-      <w:proofErr w:type="spellEnd"/>
       <w:r>
         <w:t>, a game developed by Raven Software</w:t>
       </w:r>
@@ -2021,71 +1962,60 @@
       <w:r>
         <w:t xml:space="preserve"> </w:t>
       </w:r>
-      <w:proofErr w:type="spellStart"/>
       <w:r>
         <w:rPr>
           <w:i/>
           <w:iCs/>
         </w:rPr>
-        <w:t>Shadowcaster</w:t>
-      </w:r>
-      <w:proofErr w:type="spellEnd"/>
+        <w:t xml:space="preserve">Shadowcaster </w:t>
+      </w:r>
+      <w:r>
+        <w:t xml:space="preserve">had introduced. </w:t>
+      </w:r>
+      <w:r>
+        <w:t xml:space="preserve">By 1993, so much hype was built around the release of </w:t>
+      </w:r>
       <w:r>
         <w:rPr>
           <w:i/>
           <w:iCs/>
         </w:rPr>
-        <w:t xml:space="preserve"> </w:t>
-      </w:r>
-      <w:r>
-        <w:t xml:space="preserve">had introduced. </w:t>
-      </w:r>
-      <w:r>
-        <w:t xml:space="preserve">By 1993, so much hype was built around the release of </w:t>
+        <w:t>Doom</w:t>
+      </w:r>
+      <w:r>
+        <w:t xml:space="preserve"> (which had missed its planned release date)</w:t>
+      </w:r>
+      <w:r>
+        <w:t xml:space="preserve">, that the </w:t>
+      </w:r>
+      <w:r>
+        <w:t>University of Wisconsin–Madison FTP</w:t>
+      </w:r>
+      <w:r>
+        <w:t xml:space="preserve"> network</w:t>
+      </w:r>
+      <w:r>
+        <w:t>, which</w:t>
+      </w:r>
+      <w:r>
+        <w:t xml:space="preserve"> the team had intended to release the game on</w:t>
+      </w:r>
+      <w:r>
+        <w:t>,</w:t>
+      </w:r>
+      <w:r>
+        <w:t xml:space="preserve"> had to resort to </w:t>
+      </w:r>
+      <w:r>
+        <w:t xml:space="preserve">kick all users off the network waiting to download the game so that </w:t>
       </w:r>
       <w:r>
         <w:rPr>
           <w:i/>
           <w:iCs/>
         </w:rPr>
-        <w:t>Doom</w:t>
-      </w:r>
-      <w:r>
-        <w:t xml:space="preserve"> (which had missed its planned release date)</w:t>
-      </w:r>
-      <w:r>
-        <w:t xml:space="preserve">, that the </w:t>
-      </w:r>
-      <w:r>
-        <w:t>University of Wisconsin–Madison FTP</w:t>
-      </w:r>
-      <w:r>
-        <w:t xml:space="preserve"> network</w:t>
-      </w:r>
-      <w:r>
-        <w:t>, which</w:t>
-      </w:r>
-      <w:r>
-        <w:t xml:space="preserve"> the team had intended to release the game on</w:t>
-      </w:r>
-      <w:r>
-        <w:t>,</w:t>
-      </w:r>
-      <w:r>
-        <w:t xml:space="preserve"> had to resort to </w:t>
-      </w:r>
-      <w:r>
-        <w:t xml:space="preserve">kick all users off the network waiting to download the game so that </w:t>
-      </w:r>
-      <w:proofErr w:type="spellStart"/>
-      <w:r>
-        <w:rPr>
-          <w:i/>
-          <w:iCs/>
-        </w:rPr>
         <w:t>id</w:t>
       </w:r>
-      <w:proofErr w:type="spellEnd"/>
       <w:r>
         <w:t xml:space="preserve"> could </w:t>
       </w:r>
@@ -2559,15 +2489,7 @@
         <w:t xml:space="preserve">, and used </w:t>
       </w:r>
       <w:r>
-        <w:t xml:space="preserve">Carmack’s </w:t>
-      </w:r>
-      <w:proofErr w:type="spellStart"/>
-      <w:r>
-        <w:t>MegaTexture</w:t>
-      </w:r>
-      <w:proofErr w:type="spellEnd"/>
-      <w:r>
-        <w:t xml:space="preserve"> technique, which</w:t>
+        <w:t>Carmack’s MegaTexture technique, which</w:t>
       </w:r>
       <w:r>
         <w:t xml:space="preserve"> rendered one massive texture across the complete (typically outdoor) polygonal map</w:t>
@@ -2668,7 +2590,6 @@
       <w:r>
         <w:t xml:space="preserve">due to a conflict with </w:t>
       </w:r>
-      <w:proofErr w:type="spellStart"/>
       <w:r>
         <w:rPr>
           <w:i/>
@@ -2676,25 +2597,15 @@
         </w:rPr>
         <w:t>ZeniMax</w:t>
       </w:r>
-      <w:proofErr w:type="spellEnd"/>
       <w:r>
         <w:t xml:space="preserve"> over the use of Oculus headsets for their games (</w:t>
       </w:r>
-      <w:proofErr w:type="spellStart"/>
       <w:r>
         <w:rPr>
           <w:i/>
           <w:iCs/>
         </w:rPr>
-        <w:t>ZeniMax</w:t>
-      </w:r>
-      <w:proofErr w:type="spellEnd"/>
-      <w:r>
-        <w:rPr>
-          <w:i/>
-          <w:iCs/>
-        </w:rPr>
-        <w:t xml:space="preserve"> </w:t>
+        <w:t xml:space="preserve">ZeniMax </w:t>
       </w:r>
       <w:r>
         <w:t xml:space="preserve">is the parent company of both </w:t>
@@ -2747,14 +2658,8 @@
         </w:sdtContent>
       </w:sdt>
       <w:r>
-        <w:t>. This would also lead to a high</w:t>
-      </w:r>
-      <w:bookmarkStart w:id="0" w:name="_GoBack"/>
-      <w:bookmarkEnd w:id="0"/>
-      <w:r>
-        <w:t xml:space="preserve">-profile lawsuit between the two companies, with </w:t>
-      </w:r>
-      <w:proofErr w:type="spellStart"/>
+        <w:t xml:space="preserve">. This would also lead to a high-profile lawsuit between the two companies, with </w:t>
+      </w:r>
       <w:r>
         <w:rPr>
           <w:i/>
@@ -2762,7 +2667,6 @@
         </w:rPr>
         <w:t>ZeniMax</w:t>
       </w:r>
-      <w:proofErr w:type="spellEnd"/>
       <w:r>
         <w:t xml:space="preserve"> accusing </w:t>
       </w:r>
@@ -3172,7 +3076,12 @@
             </w:tabs>
           </w:pPr>
           <w:r>
-            <w:t>References</w:t>
+            <w:t>Referenc</w:t>
+          </w:r>
+          <w:bookmarkStart w:id="0" w:name="_GoBack"/>
+          <w:bookmarkEnd w:id="0"/>
+          <w:r>
+            <w:t>es</w:t>
           </w:r>
           <w:r>
             <w:tab/>
@@ -3288,7 +3197,67 @@
                 <w:rPr>
                   <w:noProof/>
                 </w:rPr>
+                <w:t>Carmack, J. (2017, May 30). Retrieved from https://www.youtube.com/watch?v=lHLpKzUxjGk</w:t>
+              </w:r>
+            </w:p>
+            <w:p>
+              <w:pPr>
+                <w:pStyle w:val="Bibliography"/>
+                <w:ind w:left="720" w:hanging="720"/>
+                <w:rPr>
+                  <w:noProof/>
+                </w:rPr>
+              </w:pPr>
+              <w:r>
+                <w:rPr>
+                  <w:noProof/>
+                </w:rPr>
+                <w:t>Gilbert, B. (2018, December 12). Retrieved from https://www.businessinsider.com/facebook-zenimax-oculus-vr-lawsuit-explained-2017-2?r=US&amp;IR=T</w:t>
+              </w:r>
+            </w:p>
+            <w:p>
+              <w:pPr>
+                <w:pStyle w:val="Bibliography"/>
+                <w:ind w:left="720" w:hanging="720"/>
+                <w:rPr>
+                  <w:noProof/>
+                </w:rPr>
+              </w:pPr>
+              <w:r>
+                <w:rPr>
+                  <w:noProof/>
+                </w:rPr>
                 <w:t>Grilliopoulos, D. (2016, April 8). Retrieved from https://www.pcgamesn.com/making-doom-ids-shooter-masterpiece</w:t>
+              </w:r>
+            </w:p>
+            <w:p>
+              <w:pPr>
+                <w:pStyle w:val="Bibliography"/>
+                <w:ind w:left="720" w:hanging="720"/>
+                <w:rPr>
+                  <w:noProof/>
+                </w:rPr>
+              </w:pPr>
+              <w:r>
+                <w:rPr>
+                  <w:noProof/>
+                </w:rPr>
+                <w:t>Helgeson, M. (2013, July 5). Retrieved from https://www.gameinformer.com/b/features/archive/2013/07/05/the-man-who-won-john-carmack-39-s-ferrari.aspx</w:t>
+              </w:r>
+            </w:p>
+            <w:p>
+              <w:pPr>
+                <w:pStyle w:val="Bibliography"/>
+                <w:ind w:left="720" w:hanging="720"/>
+                <w:rPr>
+                  <w:noProof/>
+                </w:rPr>
+              </w:pPr>
+              <w:r>
+                <w:rPr>
+                  <w:noProof/>
+                </w:rPr>
+                <w:t>Kohler, C. (2013, 10 13). Retrieved from https://www.wired.com/2013/12/john-carmack-doom/</w:t>
               </w:r>
             </w:p>
             <w:p>
@@ -3318,6 +3287,37 @@
                   <w:noProof/>
                 </w:rPr>
                 <w:t xml:space="preserve"> (p. 352).</w:t>
+              </w:r>
+            </w:p>
+            <w:p>
+              <w:pPr>
+                <w:pStyle w:val="Bibliography"/>
+                <w:ind w:left="720" w:hanging="720"/>
+                <w:rPr>
+                  <w:noProof/>
+                </w:rPr>
+              </w:pPr>
+              <w:r>
+                <w:rPr>
+                  <w:noProof/>
+                </w:rPr>
+                <w:lastRenderedPageBreak/>
+                <w:t>Lawler, R. (2019, November 13). Retrieved from https://en.wikipedia.org/wiki/John_Carmack#cite_note-consultant-3</w:t>
+              </w:r>
+            </w:p>
+            <w:p>
+              <w:pPr>
+                <w:pStyle w:val="Bibliography"/>
+                <w:ind w:left="720" w:hanging="720"/>
+                <w:rPr>
+                  <w:noProof/>
+                </w:rPr>
+              </w:pPr>
+              <w:r>
+                <w:rPr>
+                  <w:noProof/>
+                </w:rPr>
+                <w:t>Michels, P. (2009, September 14). Retrieved from blogs.dallasobserver.com/unfairpark/2009/09/a_three-minute_hover_over_cadd.php</w:t>
               </w:r>
             </w:p>
             <w:p>
@@ -3392,7 +3392,6 @@
                 <w:rPr>
                   <w:noProof/>
                 </w:rPr>
-                <w:lastRenderedPageBreak/>
                 <w:t>Wilhelm, A. (2013, November 22). Retrieved from https://techcrunch.com/2013/11/22/dooms-john-carmack-leaves-id-software-to-focus-on-the-oculus-virtual-reality-headset/?guccounter=1&amp;guce_referrer=aHR0cHM6Ly93d3cuZ29vZ2xlLmNvbS8&amp;guce_referrer_sig=AQAAADH0_9uGZb4d4Iut5wmcykqn5rr0UyMSJxGYC0xCOUp-35eX72EoLn</w:t>
               </w:r>
             </w:p>
@@ -5424,9 +5423,12 @@
 </file>
 
 <file path=customXml/item1.xml><?xml version="1.0" encoding="utf-8"?>
-<p:properties xmlns:p="http://schemas.microsoft.com/office/2006/metadata/properties" xmlns:xsi="http://www.w3.org/2001/XMLSchema-instance" xmlns:pc="http://schemas.microsoft.com/office/infopath/2007/PartnerControls">
-  <documentManagement/>
-</p:properties>
+<?mso-contentType ?>
+<FormTemplates xmlns="http://schemas.microsoft.com/sharepoint/v3/contenttype/forms">
+  <Display>DocumentLibraryForm</Display>
+  <Edit>DocumentLibraryForm</Edit>
+  <New>DocumentLibraryForm</New>
+</FormTemplates>
 </file>
 
 <file path=customXml/item2.xml><?xml version="1.0" encoding="utf-8"?>
@@ -5608,12 +5610,9 @@
 </file>
 
 <file path=customXml/item3.xml><?xml version="1.0" encoding="utf-8"?>
-<?mso-contentType ?>
-<FormTemplates xmlns="http://schemas.microsoft.com/sharepoint/v3/contenttype/forms">
-  <Display>DocumentLibraryForm</Display>
-  <Edit>DocumentLibraryForm</Edit>
-  <New>DocumentLibraryForm</New>
-</FormTemplates>
+<p:properties xmlns:p="http://schemas.microsoft.com/office/2006/metadata/properties" xmlns:xsi="http://www.w3.org/2001/XMLSchema-instance" xmlns:pc="http://schemas.microsoft.com/office/infopath/2007/PartnerControls">
+  <documentManagement/>
+</p:properties>
 </file>
 
 <file path=customXml/item4.xml><?xml version="1.0" encoding="utf-8"?>
@@ -5967,10 +5966,9 @@
 </file>
 
 <file path=customXml/itemProps1.xml><?xml version="1.0" encoding="utf-8"?>
-<ds:datastoreItem xmlns:ds="http://schemas.openxmlformats.org/officeDocument/2006/customXml" ds:itemID="{21FBC75A-100F-44F4-85A1-002ED7ABFCA3}">
+<ds:datastoreItem xmlns:ds="http://schemas.openxmlformats.org/officeDocument/2006/customXml" ds:itemID="{D276218D-4D55-46B9-BC2E-E625FDEB1766}">
   <ds:schemaRefs>
-    <ds:schemaRef ds:uri="http://schemas.microsoft.com/office/2006/metadata/properties"/>
-    <ds:schemaRef ds:uri="http://schemas.microsoft.com/office/infopath/2007/PartnerControls"/>
+    <ds:schemaRef ds:uri="http://schemas.microsoft.com/sharepoint/v3/contenttype/forms"/>
   </ds:schemaRefs>
 </ds:datastoreItem>
 </file>
@@ -5994,15 +5992,16 @@
 </file>
 
 <file path=customXml/itemProps3.xml><?xml version="1.0" encoding="utf-8"?>
-<ds:datastoreItem xmlns:ds="http://schemas.openxmlformats.org/officeDocument/2006/customXml" ds:itemID="{D276218D-4D55-46B9-BC2E-E625FDEB1766}">
+<ds:datastoreItem xmlns:ds="http://schemas.openxmlformats.org/officeDocument/2006/customXml" ds:itemID="{21FBC75A-100F-44F4-85A1-002ED7ABFCA3}">
   <ds:schemaRefs>
-    <ds:schemaRef ds:uri="http://schemas.microsoft.com/sharepoint/v3/contenttype/forms"/>
+    <ds:schemaRef ds:uri="http://schemas.microsoft.com/office/2006/metadata/properties"/>
+    <ds:schemaRef ds:uri="http://schemas.microsoft.com/office/infopath/2007/PartnerControls"/>
   </ds:schemaRefs>
 </ds:datastoreItem>
 </file>
 
 <file path=customXml/itemProps4.xml><?xml version="1.0" encoding="utf-8"?>
-<ds:datastoreItem xmlns:ds="http://schemas.openxmlformats.org/officeDocument/2006/customXml" ds:itemID="{754D3979-EDC5-4D94-A6F7-EE6563903116}">
+<ds:datastoreItem xmlns:ds="http://schemas.openxmlformats.org/officeDocument/2006/customXml" ds:itemID="{855DE419-C86D-457B-9D19-09728B227A25}">
   <ds:schemaRefs>
     <ds:schemaRef ds:uri="http://schemas.openxmlformats.org/officeDocument/2006/bibliography"/>
   </ds:schemaRefs>

</xml_diff>

<commit_message>
fix typo spotted from yesterday's submission
</commit_message>
<xml_diff>
--- a/John Carmack.docx
+++ b/John Carmack.docx
@@ -859,16 +859,32 @@
         <w:t>held in the same esteem as the</w:t>
       </w:r>
       <w:r>
-        <w:t xml:space="preserve"> Steve Wozniak</w:t>
-      </w:r>
-      <w:r>
-        <w:t xml:space="preserve">s and </w:t>
+        <w:t xml:space="preserve"> Steve </w:t>
+      </w:r>
+      <w:proofErr w:type="spellStart"/>
+      <w:r>
+        <w:t>Wozniak</w:t>
+      </w:r>
+      <w:r>
+        <w:t>s</w:t>
+      </w:r>
+      <w:proofErr w:type="spellEnd"/>
+      <w:r>
+        <w:t xml:space="preserve"> and </w:t>
       </w:r>
       <w:r>
         <w:t xml:space="preserve">the </w:t>
       </w:r>
       <w:r>
-        <w:t>Ken Russells he had read about</w:t>
+        <w:t xml:space="preserve">Ken </w:t>
+      </w:r>
+      <w:proofErr w:type="spellStart"/>
+      <w:r>
+        <w:t>Russells</w:t>
+      </w:r>
+      <w:proofErr w:type="spellEnd"/>
+      <w:r>
+        <w:t xml:space="preserve"> he had read about</w:t>
       </w:r>
       <w:r>
         <w:t xml:space="preserve">. </w:t>
@@ -1120,13 +1136,33 @@
         <w:t>Carmack</w:t>
       </w:r>
       <w:r>
-        <w:t xml:space="preserve"> became a freelance game developer, and sold his games to Soft</w:t>
-      </w:r>
-      <w:r>
+        <w:t xml:space="preserve"> became a freelance game developer, and sold his games to </w:t>
+      </w:r>
+      <w:proofErr w:type="spellStart"/>
+      <w:r>
+        <w:rPr>
+          <w:i/>
+          <w:iCs/>
+        </w:rPr>
+        <w:t>Soft</w:t>
+      </w:r>
+      <w:r>
+        <w:rPr>
+          <w:i/>
+          <w:iCs/>
+        </w:rPr>
         <w:t>D</w:t>
       </w:r>
       <w:r>
-        <w:t>isk, a small company in Shreveport, Louisiana</w:t>
+        <w:rPr>
+          <w:i/>
+          <w:iCs/>
+        </w:rPr>
+        <w:t>isk</w:t>
+      </w:r>
+      <w:proofErr w:type="spellEnd"/>
+      <w:r>
+        <w:t>, a small company in Shreveport, Louisiana</w:t>
       </w:r>
       <w:r>
         <w:t xml:space="preserve">. </w:t>
@@ -1227,7 +1263,15 @@
         <w:t xml:space="preserve"> who would </w:t>
       </w:r>
       <w:r>
-        <w:t xml:space="preserve">also later play a pivotal role in id Software. At SoftDisk, the group </w:t>
+        <w:t xml:space="preserve">also later play a pivotal role in id Software. At </w:t>
+      </w:r>
+      <w:proofErr w:type="spellStart"/>
+      <w:r>
+        <w:t>SoftDisk</w:t>
+      </w:r>
+      <w:proofErr w:type="spellEnd"/>
+      <w:r>
+        <w:t xml:space="preserve">, the group </w:t>
       </w:r>
       <w:r>
         <w:t xml:space="preserve">developed games for </w:t>
@@ -1255,7 +1299,15 @@
         <w:t xml:space="preserve">. </w:t>
       </w:r>
       <w:r>
-        <w:t xml:space="preserve">While still being employed by SoftDisk, the group </w:t>
+        <w:t xml:space="preserve">While still being employed by </w:t>
+      </w:r>
+      <w:proofErr w:type="spellStart"/>
+      <w:r>
+        <w:t>SoftDisk</w:t>
+      </w:r>
+      <w:proofErr w:type="spellEnd"/>
+      <w:r>
+        <w:t xml:space="preserve">, the group </w:t>
       </w:r>
       <w:r>
         <w:t xml:space="preserve">would develop </w:t>
@@ -1449,12 +1501,21 @@
       <w:r>
         <w:t xml:space="preserve">ere </w:t>
       </w:r>
+      <w:proofErr w:type="spellStart"/>
       <w:r>
         <w:rPr>
           <w:i/>
           <w:iCs/>
         </w:rPr>
-        <w:t xml:space="preserve">Hovertank 3D </w:t>
+        <w:t>Hovertank</w:t>
+      </w:r>
+      <w:proofErr w:type="spellEnd"/>
+      <w:r>
+        <w:rPr>
+          <w:i/>
+          <w:iCs/>
+        </w:rPr>
+        <w:t xml:space="preserve"> 3D </w:t>
       </w:r>
       <w:r>
         <w:t xml:space="preserve">and </w:t>
@@ -1588,7 +1649,15 @@
         <w:t xml:space="preserve">. </w:t>
       </w:r>
       <w:r>
-        <w:t>id, now free of their contractual obligations to SoftDisk, wanted to move o</w:t>
+        <w:t xml:space="preserve">id, now free of their contractual obligations to </w:t>
+      </w:r>
+      <w:proofErr w:type="spellStart"/>
+      <w:r>
+        <w:t>SoftDisk</w:t>
+      </w:r>
+      <w:proofErr w:type="spellEnd"/>
+      <w:r>
+        <w:t>, wanted to move o</w:t>
       </w:r>
       <w:r>
         <w:t xml:space="preserve">n </w:t>
@@ -1780,6 +1849,7 @@
       <w:r>
         <w:t xml:space="preserve">, Carmack decided to experiment with the 3D engine of </w:t>
       </w:r>
+      <w:proofErr w:type="spellStart"/>
       <w:r>
         <w:rPr>
           <w:i/>
@@ -1787,6 +1857,7 @@
         </w:rPr>
         <w:t>Shadowcaster</w:t>
       </w:r>
+      <w:proofErr w:type="spellEnd"/>
       <w:r>
         <w:t>, a game developed by Raven Software</w:t>
       </w:r>
@@ -1847,7 +1918,17 @@
           <w:i/>
           <w:iCs/>
         </w:rPr>
-        <w:t>“Doom Engine”</w:t>
+        <w:t>“</w:t>
+      </w:r>
+      <w:r>
+        <w:t>Doom Engine</w:t>
+      </w:r>
+      <w:r>
+        <w:rPr>
+          <w:i/>
+          <w:iCs/>
+        </w:rPr>
+        <w:t>”</w:t>
       </w:r>
       <w:r>
         <w:t>.</w:t>
@@ -1962,60 +2043,77 @@
       <w:r>
         <w:t xml:space="preserve"> </w:t>
       </w:r>
+      <w:proofErr w:type="spellStart"/>
       <w:r>
         <w:rPr>
           <w:i/>
           <w:iCs/>
         </w:rPr>
-        <w:t xml:space="preserve">Shadowcaster </w:t>
-      </w:r>
-      <w:r>
-        <w:t xml:space="preserve">had introduced. </w:t>
-      </w:r>
-      <w:r>
-        <w:t xml:space="preserve">By 1993, so much hype was built around the release of </w:t>
-      </w:r>
+        <w:t>Shadowcaster</w:t>
+      </w:r>
+      <w:proofErr w:type="spellEnd"/>
       <w:r>
         <w:rPr>
           <w:i/>
           <w:iCs/>
         </w:rPr>
-        <w:t>Doom</w:t>
-      </w:r>
-      <w:r>
-        <w:t xml:space="preserve"> (which had missed its planned release date)</w:t>
-      </w:r>
-      <w:r>
-        <w:t xml:space="preserve">, that the </w:t>
-      </w:r>
-      <w:r>
-        <w:t>University of Wisconsin–Madison FTP</w:t>
-      </w:r>
-      <w:r>
-        <w:t xml:space="preserve"> network</w:t>
-      </w:r>
-      <w:r>
-        <w:t>, which</w:t>
-      </w:r>
-      <w:r>
-        <w:t xml:space="preserve"> the team had intended to release the game on</w:t>
-      </w:r>
-      <w:r>
-        <w:t>,</w:t>
-      </w:r>
-      <w:r>
-        <w:t xml:space="preserve"> had to resort to </w:t>
-      </w:r>
-      <w:r>
-        <w:t xml:space="preserve">kick all users off the network waiting to download the game so that </w:t>
+        <w:t xml:space="preserve"> </w:t>
+      </w:r>
+      <w:r>
+        <w:t xml:space="preserve">had introduced. </w:t>
+      </w:r>
+      <w:r>
+        <w:t xml:space="preserve">By 1993, so much hype was built around the release of </w:t>
       </w:r>
       <w:r>
         <w:rPr>
           <w:i/>
           <w:iCs/>
         </w:rPr>
+        <w:t>Doom</w:t>
+      </w:r>
+      <w:r>
+        <w:t xml:space="preserve"> (which had missed its planned release date)</w:t>
+      </w:r>
+      <w:r>
+        <w:t xml:space="preserve">, that the </w:t>
+      </w:r>
+      <w:r>
+        <w:t>University of Wisconsin–Madison FTP</w:t>
+      </w:r>
+      <w:r>
+        <w:t xml:space="preserve"> network</w:t>
+      </w:r>
+      <w:r>
+        <w:t>, which</w:t>
+      </w:r>
+      <w:r>
+        <w:t xml:space="preserve"> the team had intended to release the game on</w:t>
+      </w:r>
+      <w:r>
+        <w:t>,</w:t>
+      </w:r>
+      <w:r>
+        <w:t xml:space="preserve"> had to resort to </w:t>
+      </w:r>
+      <w:r>
+        <w:t>kick</w:t>
+      </w:r>
+      <w:r>
+        <w:t>ing</w:t>
+      </w:r>
+      <w:r>
+        <w:t xml:space="preserve"> all users off the network waiting to download the game so that </w:t>
+      </w:r>
+      <w:proofErr w:type="spellStart"/>
+      <w:r>
+        <w:rPr>
+          <w:i/>
+          <w:iCs/>
+        </w:rPr>
         <w:t>id</w:t>
       </w:r>
+      <w:proofErr w:type="spellEnd"/>
       <w:r>
         <w:t xml:space="preserve"> could </w:t>
       </w:r>
@@ -2199,6 +2297,19 @@
         </w:rPr>
         <w:t>Quake</w:t>
       </w:r>
+      <w:r>
+        <w:rPr>
+          <w:i/>
+          <w:iCs/>
+        </w:rPr>
+        <w:t xml:space="preserve"> </w:t>
+      </w:r>
+      <w:r>
+        <w:t>t</w:t>
+      </w:r>
+      <w:r>
+        <w:t>ournament</w:t>
+      </w:r>
       <w:sdt>
         <w:sdtPr>
           <w:id w:val="-662618679"/>
@@ -2227,12 +2338,6 @@
         </w:sdtContent>
       </w:sdt>
       <w:r>
-        <w:t xml:space="preserve"> t</w:t>
-      </w:r>
-      <w:r>
-        <w:t>ournament</w:t>
-      </w:r>
-      <w:r>
         <w:t xml:space="preserve">. He would later meet his wife, Katherine Anna Kang, at the 1997 </w:t>
       </w:r>
       <w:r>
@@ -2255,7 +2360,11 @@
         <w:t>remained</w:t>
       </w:r>
       <w:r>
-        <w:t xml:space="preserve"> the principle architect of game-engine after game-engine at </w:t>
+        <w:t xml:space="preserve"> the principle architect of game-engine after </w:t>
+      </w:r>
+      <w:r>
+        <w:lastRenderedPageBreak/>
+        <w:t xml:space="preserve">game-engine at </w:t>
       </w:r>
       <w:r>
         <w:rPr>
@@ -2313,7 +2422,6 @@
           <w:b/>
           <w:bCs/>
         </w:rPr>
-        <w:lastRenderedPageBreak/>
         <w:t>id Tech 2</w:t>
       </w:r>
       <w:r>
@@ -2489,13 +2597,21 @@
         <w:t xml:space="preserve">, and used </w:t>
       </w:r>
       <w:r>
-        <w:t>Carmack’s MegaTexture technique, which</w:t>
+        <w:t xml:space="preserve">Carmack’s </w:t>
+      </w:r>
+      <w:proofErr w:type="spellStart"/>
+      <w:r>
+        <w:t>MegaTexture</w:t>
+      </w:r>
+      <w:proofErr w:type="spellEnd"/>
+      <w:r>
+        <w:t xml:space="preserve"> technique, which</w:t>
       </w:r>
       <w:r>
         <w:t xml:space="preserve"> rendered one massive texture across the complete (typically outdoor) polygonal map</w:t>
       </w:r>
       <w:r>
-        <w:t xml:space="preserve"> to allow for less demanding outdoor and visually varied outdoor scenes.</w:t>
+        <w:t xml:space="preserve"> to allow for less demanding and visually varied outdoor scenes.</w:t>
       </w:r>
     </w:p>
     <w:p>
@@ -2536,95 +2652,90 @@
         <w:t xml:space="preserve">and went on to create found the company </w:t>
       </w:r>
       <w:r>
+        <w:t>Ion Storm</w:t>
+      </w:r>
+      <w:r>
+        <w:t xml:space="preserve">, Carmack remained with </w:t>
+      </w:r>
+      <w:r>
         <w:rPr>
           <w:i/>
           <w:iCs/>
         </w:rPr>
-        <w:t>Ion Storm</w:t>
-      </w:r>
-      <w:r>
-        <w:t xml:space="preserve">, Carmack remained with </w:t>
+        <w:t>id</w:t>
+      </w:r>
+      <w:r>
+        <w:t xml:space="preserve"> until 2013.</w:t>
+      </w:r>
+      <w:r>
+        <w:t xml:space="preserve"> Carmack had branched out to </w:t>
+      </w:r>
+      <w:r>
+        <w:t xml:space="preserve">VR development, joining </w:t>
       </w:r>
       <w:r>
         <w:rPr>
           <w:i/>
           <w:iCs/>
         </w:rPr>
-        <w:t>id</w:t>
-      </w:r>
-      <w:r>
-        <w:t xml:space="preserve"> until 2013.</w:t>
-      </w:r>
-      <w:r>
-        <w:t xml:space="preserve"> Carmack had branched out to </w:t>
-      </w:r>
-      <w:r>
-        <w:t xml:space="preserve">VR development, joining </w:t>
+        <w:t>Oculus VR</w:t>
+      </w:r>
+      <w:r>
+        <w:t xml:space="preserve"> as CTO in August, 2013, but decided to leave </w:t>
       </w:r>
       <w:r>
         <w:rPr>
           <w:i/>
           <w:iCs/>
         </w:rPr>
-        <w:t>Oculus VR</w:t>
-      </w:r>
-      <w:r>
-        <w:t xml:space="preserve"> as CTO in August, 2013, but decided to leave </w:t>
-      </w:r>
+        <w:t>id</w:t>
+      </w:r>
+      <w:r>
+        <w:t xml:space="preserve"> entirely</w:t>
+      </w:r>
+      <w:r>
+        <w:t>,</w:t>
+      </w:r>
+      <w:r>
+        <w:t xml:space="preserve"> </w:t>
+      </w:r>
+      <w:r>
+        <w:t xml:space="preserve">due to a conflict with </w:t>
+      </w:r>
+      <w:proofErr w:type="spellStart"/>
+      <w:r>
+        <w:t>ZeniMax</w:t>
+      </w:r>
+      <w:proofErr w:type="spellEnd"/>
+      <w:r>
+        <w:t xml:space="preserve"> over the use of Oculus headsets for their games (</w:t>
+      </w:r>
+      <w:proofErr w:type="spellStart"/>
+      <w:r>
+        <w:t>ZeniMax</w:t>
+      </w:r>
+      <w:proofErr w:type="spellEnd"/>
       <w:r>
         <w:rPr>
           <w:i/>
           <w:iCs/>
         </w:rPr>
-        <w:t>id</w:t>
-      </w:r>
-      <w:r>
-        <w:t xml:space="preserve"> entirely</w:t>
-      </w:r>
-      <w:r>
-        <w:t>,</w:t>
-      </w:r>
-      <w:r>
         <w:t xml:space="preserve"> </w:t>
       </w:r>
       <w:r>
-        <w:t xml:space="preserve">due to a conflict with </w:t>
+        <w:t xml:space="preserve">is the parent company of both </w:t>
       </w:r>
       <w:r>
         <w:rPr>
           <w:i/>
           <w:iCs/>
         </w:rPr>
-        <w:t>ZeniMax</w:t>
-      </w:r>
-      <w:r>
-        <w:t xml:space="preserve"> over the use of Oculus headsets for their games (</w:t>
-      </w:r>
-      <w:r>
-        <w:rPr>
-          <w:i/>
-          <w:iCs/>
-        </w:rPr>
-        <w:t xml:space="preserve">ZeniMax </w:t>
-      </w:r>
-      <w:r>
-        <w:t xml:space="preserve">is the parent company of both </w:t>
-      </w:r>
-      <w:r>
-        <w:rPr>
-          <w:i/>
-          <w:iCs/>
-        </w:rPr>
         <w:t>id</w:t>
       </w:r>
       <w:r>
         <w:t xml:space="preserve"> and </w:t>
       </w:r>
       <w:r>
-        <w:rPr>
-          <w:i/>
-          <w:iCs/>
-        </w:rPr>
         <w:t>Bethesda Softworks</w:t>
       </w:r>
       <w:r>
@@ -2660,15 +2771,16 @@
       <w:r>
         <w:t xml:space="preserve">. This would also lead to a high-profile lawsuit between the two companies, with </w:t>
       </w:r>
-      <w:r>
-        <w:rPr>
-          <w:i/>
-          <w:iCs/>
-        </w:rPr>
+      <w:proofErr w:type="spellStart"/>
+      <w:r>
         <w:t>ZeniMax</w:t>
       </w:r>
-      <w:r>
-        <w:t xml:space="preserve"> accusing </w:t>
+      <w:proofErr w:type="spellEnd"/>
+      <w:r>
+        <w:t xml:space="preserve"> </w:t>
+      </w:r>
+      <w:r>
+        <w:t xml:space="preserve">accusing </w:t>
       </w:r>
       <w:r>
         <w:rPr>
@@ -2743,7 +2855,12 @@
         <w:t>2000</w:t>
       </w:r>
       <w:r>
-        <w:t xml:space="preserve">, winning NASA’s </w:t>
+        <w:t>, wi</w:t>
+      </w:r>
+      <w:bookmarkStart w:id="0" w:name="_GoBack"/>
+      <w:bookmarkEnd w:id="0"/>
+      <w:r>
+        <w:t xml:space="preserve">nning NASA’s </w:t>
       </w:r>
       <w:r>
         <w:t>Northrop Grumman Lunar Lander Challenge (NG-LLC)</w:t>
@@ -2876,6 +2993,7 @@
         <w:pStyle w:val="Heading2"/>
       </w:pPr>
       <w:r>
+        <w:lastRenderedPageBreak/>
         <w:t>Impact</w:t>
       </w:r>
     </w:p>
@@ -2911,11 +3029,7 @@
         <w:t>software</w:t>
       </w:r>
       <w:r>
-        <w:t xml:space="preserve"> </w:t>
-      </w:r>
-      <w:r>
-        <w:lastRenderedPageBreak/>
-        <w:t xml:space="preserve">pushed </w:t>
+        <w:t xml:space="preserve"> pushed </w:t>
       </w:r>
       <w:r>
         <w:t xml:space="preserve">(relatively) </w:t>
@@ -3076,12 +3190,7 @@
             </w:tabs>
           </w:pPr>
           <w:r>
-            <w:t>Referenc</w:t>
-          </w:r>
-          <w:bookmarkStart w:id="0" w:name="_GoBack"/>
-          <w:bookmarkEnd w:id="0"/>
-          <w:r>
-            <w:t>es</w:t>
+            <w:t>References</w:t>
           </w:r>
           <w:r>
             <w:tab/>
@@ -3242,6 +3351,7 @@
                 <w:rPr>
                   <w:noProof/>
                 </w:rPr>
+                <w:lastRenderedPageBreak/>
                 <w:t>Helgeson, M. (2013, July 5). Retrieved from https://www.gameinformer.com/b/features/archive/2013/07/05/the-man-who-won-john-carmack-39-s-ferrari.aspx</w:t>
               </w:r>
             </w:p>
@@ -3301,7 +3411,6 @@
                 <w:rPr>
                   <w:noProof/>
                 </w:rPr>
-                <w:lastRenderedPageBreak/>
                 <w:t>Lawler, R. (2019, November 13). Retrieved from https://en.wikipedia.org/wiki/John_Carmack#cite_note-consultant-3</w:t>
               </w:r>
             </w:p>
@@ -4641,6 +4750,7 @@
   </w:compat>
   <w:rsids>
     <w:rsidRoot w:val="00FC64F4"/>
+    <w:rsid w:val="00465D59"/>
     <w:rsid w:val="0065619D"/>
     <w:rsid w:val="00B23AD9"/>
     <w:rsid w:val="00F66800"/>
@@ -5423,12 +5533,9 @@
 </file>
 
 <file path=customXml/item1.xml><?xml version="1.0" encoding="utf-8"?>
-<?mso-contentType ?>
-<FormTemplates xmlns="http://schemas.microsoft.com/sharepoint/v3/contenttype/forms">
-  <Display>DocumentLibraryForm</Display>
-  <Edit>DocumentLibraryForm</Edit>
-  <New>DocumentLibraryForm</New>
-</FormTemplates>
+<p:properties xmlns:p="http://schemas.microsoft.com/office/2006/metadata/properties" xmlns:xsi="http://www.w3.org/2001/XMLSchema-instance" xmlns:pc="http://schemas.microsoft.com/office/infopath/2007/PartnerControls">
+  <documentManagement/>
+</p:properties>
 </file>
 
 <file path=customXml/item2.xml><?xml version="1.0" encoding="utf-8"?>
@@ -5610,9 +5717,12 @@
 </file>
 
 <file path=customXml/item3.xml><?xml version="1.0" encoding="utf-8"?>
-<p:properties xmlns:p="http://schemas.microsoft.com/office/2006/metadata/properties" xmlns:xsi="http://www.w3.org/2001/XMLSchema-instance" xmlns:pc="http://schemas.microsoft.com/office/infopath/2007/PartnerControls">
-  <documentManagement/>
-</p:properties>
+<?mso-contentType ?>
+<FormTemplates xmlns="http://schemas.microsoft.com/sharepoint/v3/contenttype/forms">
+  <Display>DocumentLibraryForm</Display>
+  <Edit>DocumentLibraryForm</Edit>
+  <New>DocumentLibraryForm</New>
+</FormTemplates>
 </file>
 
 <file path=customXml/item4.xml><?xml version="1.0" encoding="utf-8"?>
@@ -5966,9 +6076,10 @@
 </file>
 
 <file path=customXml/itemProps1.xml><?xml version="1.0" encoding="utf-8"?>
-<ds:datastoreItem xmlns:ds="http://schemas.openxmlformats.org/officeDocument/2006/customXml" ds:itemID="{D276218D-4D55-46B9-BC2E-E625FDEB1766}">
+<ds:datastoreItem xmlns:ds="http://schemas.openxmlformats.org/officeDocument/2006/customXml" ds:itemID="{21FBC75A-100F-44F4-85A1-002ED7ABFCA3}">
   <ds:schemaRefs>
-    <ds:schemaRef ds:uri="http://schemas.microsoft.com/sharepoint/v3/contenttype/forms"/>
+    <ds:schemaRef ds:uri="http://schemas.microsoft.com/office/2006/metadata/properties"/>
+    <ds:schemaRef ds:uri="http://schemas.microsoft.com/office/infopath/2007/PartnerControls"/>
   </ds:schemaRefs>
 </ds:datastoreItem>
 </file>
@@ -5992,16 +6103,15 @@
 </file>
 
 <file path=customXml/itemProps3.xml><?xml version="1.0" encoding="utf-8"?>
-<ds:datastoreItem xmlns:ds="http://schemas.openxmlformats.org/officeDocument/2006/customXml" ds:itemID="{21FBC75A-100F-44F4-85A1-002ED7ABFCA3}">
+<ds:datastoreItem xmlns:ds="http://schemas.openxmlformats.org/officeDocument/2006/customXml" ds:itemID="{D276218D-4D55-46B9-BC2E-E625FDEB1766}">
   <ds:schemaRefs>
-    <ds:schemaRef ds:uri="http://schemas.microsoft.com/office/2006/metadata/properties"/>
-    <ds:schemaRef ds:uri="http://schemas.microsoft.com/office/infopath/2007/PartnerControls"/>
+    <ds:schemaRef ds:uri="http://schemas.microsoft.com/sharepoint/v3/contenttype/forms"/>
   </ds:schemaRefs>
 </ds:datastoreItem>
 </file>
 
 <file path=customXml/itemProps4.xml><?xml version="1.0" encoding="utf-8"?>
-<ds:datastoreItem xmlns:ds="http://schemas.openxmlformats.org/officeDocument/2006/customXml" ds:itemID="{855DE419-C86D-457B-9D19-09728B227A25}">
+<ds:datastoreItem xmlns:ds="http://schemas.openxmlformats.org/officeDocument/2006/customXml" ds:itemID="{A6D51701-6A37-49A4-8E94-A58459FD2E57}">
   <ds:schemaRefs>
     <ds:schemaRef ds:uri="http://schemas.openxmlformats.org/officeDocument/2006/bibliography"/>
   </ds:schemaRefs>

</xml_diff>